<commit_message>
modification chapitre cycle de vie
</commit_message>
<xml_diff>
--- a/Nouveau livre/08 Cycle de vie des contrôleurs.docx
+++ b/Nouveau livre/08 Cycle de vie des contrôleurs.docx
@@ -1,14 +1,1815 @@
 
 <file path=word/document.xml><?xml version="1.0" encoding="utf-8"?>
-<w:document xmlns:wpc="http://schemas.microsoft.com/office/word/2010/wordprocessingCanvas" xmlns:cx="http://schemas.microsoft.com/office/drawing/2014/chartex" xmlns:cx1="http://schemas.microsoft.com/office/drawing/2015/9/8/chartex" xmlns:cx2="http://schemas.microsoft.com/office/drawing/2015/10/21/chartex" xmlns:cx3="http://schemas.microsoft.com/office/drawing/2016/5/9/chartex" xmlns:cx4="http://schemas.microsoft.com/office/drawing/2016/5/10/chartex" xmlns:cx5="http://schemas.microsoft.com/office/drawing/2016/5/11/chartex" xmlns:cx6="http://schemas.microsoft.com/office/drawing/2016/5/12/chartex" xmlns:cx7="http://schemas.microsoft.com/office/drawing/2016/5/13/chartex" xmlns:cx8="http://schemas.microsoft.com/office/drawing/2016/5/14/chartex" xmlns:mc="http://schemas.openxmlformats.org/markup-compatibility/2006" xmlns:aink="http://schemas.microsoft.com/office/drawing/2016/ink" xmlns:am3d="http://schemas.microsoft.com/office/drawing/2017/model3d" xmlns:o="urn:schemas-microsoft-com:office:office" xmlns:r="http://schemas.openxmlformats.org/officeDocument/2006/relationships" xmlns:m="http://schemas.openxmlformats.org/officeDocument/2006/math" xmlns:v="urn:schemas-microsoft-com:vml" xmlns:wp14="http://schemas.microsoft.com/office/word/2010/wordprocessingDrawing" xmlns:wp="http://schemas.openxmlformats.org/drawingml/2006/wordprocessingDrawing" xmlns:w10="urn:schemas-microsoft-com:office:word" xmlns:w="http://schemas.openxmlformats.org/wordprocessingml/2006/main" xmlns:w14="http://schemas.microsoft.com/office/word/2010/wordml" xmlns:w15="http://schemas.microsoft.com/office/word/2012/wordml" xmlns:w16cex="http://schemas.microsoft.com/office/word/2018/wordml/cex" xmlns:w16cid="http://schemas.microsoft.com/office/word/2016/wordml/cid" xmlns:w16="http://schemas.microsoft.com/office/word/2018/wordml" xmlns:w16sdtdh="http://schemas.microsoft.com/office/word/2020/wordml/sdtdatahash" xmlns:w16se="http://schemas.microsoft.com/office/word/2015/wordml/symex" xmlns:wpg="http://schemas.microsoft.com/office/word/2010/wordprocessingGroup" xmlns:wpi="http://schemas.microsoft.com/office/word/2010/wordprocessingInk" xmlns:wne="http://schemas.microsoft.com/office/word/2006/wordml" xmlns:wps="http://schemas.microsoft.com/office/word/2010/wordprocessingShape" mc:Ignorable="w14 w15 w16se w16cid w16 w16cex w16sdtdh wp14">
+<w:document xmlns:wpc="http://schemas.microsoft.com/office/word/2010/wordprocessingCanvas" xmlns:cx="http://schemas.microsoft.com/office/drawing/2014/chartex" xmlns:cx1="http://schemas.microsoft.com/office/drawing/2015/9/8/chartex" xmlns:cx2="http://schemas.microsoft.com/office/drawing/2015/10/21/chartex" xmlns:cx3="http://schemas.microsoft.com/office/drawing/2016/5/9/chartex" xmlns:cx4="http://schemas.microsoft.com/office/drawing/2016/5/10/chartex" xmlns:cx5="http://schemas.microsoft.com/office/drawing/2016/5/11/chartex" xmlns:cx6="http://schemas.microsoft.com/office/drawing/2016/5/12/chartex" xmlns:cx7="http://schemas.microsoft.com/office/drawing/2016/5/13/chartex" xmlns:cx8="http://schemas.microsoft.com/office/drawing/2016/5/14/chartex" xmlns:mc="http://schemas.openxmlformats.org/markup-compatibility/2006" xmlns:aink="http://schemas.microsoft.com/office/drawing/2016/ink" xmlns:am3d="http://schemas.microsoft.com/office/drawing/2017/model3d" xmlns:o="urn:schemas-microsoft-com:office:office" xmlns:r="http://schemas.openxmlformats.org/officeDocument/2006/relationships" xmlns:m="http://schemas.openxmlformats.org/officeDocument/2006/math" xmlns:v="urn:schemas-microsoft-com:vml" xmlns:wp14="http://schemas.microsoft.com/office/word/2010/wordprocessingDrawing" xmlns:wp="http://schemas.openxmlformats.org/drawingml/2006/wordprocessingDrawing" xmlns:w10="urn:schemas-microsoft-com:office:word" xmlns:w="http://schemas.openxmlformats.org/wordprocessingml/2006/main" xmlns:w14="http://schemas.microsoft.com/office/word/2010/wordml" xmlns:w15="http://schemas.microsoft.com/office/word/2012/wordml" xmlns:w16cex="http://schemas.microsoft.com/office/word/2018/wordml/cex" xmlns:w16cid="http://schemas.microsoft.com/office/word/2016/wordml/cid" xmlns:w16="http://schemas.microsoft.com/office/word/2018/wordml" xmlns:w16se="http://schemas.microsoft.com/office/word/2015/wordml/symex" xmlns:wpg="http://schemas.microsoft.com/office/word/2010/wordprocessingGroup" xmlns:wpi="http://schemas.microsoft.com/office/word/2010/wordprocessingInk" xmlns:wne="http://schemas.microsoft.com/office/word/2006/wordml" xmlns:wps="http://schemas.microsoft.com/office/word/2010/wordprocessingShape" mc:Ignorable="w14 w15 w16se w16cid w16 w16cex wp14">
   <w:body>
+    <w:p>
+      <w:pPr>
+        <w:pStyle w:val="chapitre"/>
+      </w:pPr>
+      <w:r>
+        <w:t>Cycle de vie des contrôleurs</w:t>
+      </w:r>
+    </w:p>
+    <w:p>
+      <w:pPr>
+        <w:pStyle w:val="titreniv1"/>
+      </w:pPr>
+      <w:r>
+        <w:t>Objectifs</w:t>
+      </w:r>
+    </w:p>
+    <w:p>
+      <w:pPr>
+        <w:pStyle w:val="liste1"/>
+      </w:pPr>
+      <w:r>
+        <w:t>Comprendre la problématique du changement de configuration</w:t>
+      </w:r>
+    </w:p>
+    <w:p>
+      <w:pPr>
+        <w:pStyle w:val="liste1"/>
+      </w:pPr>
+      <w:r>
+        <w:t>Comprendre le système de pile de gestion des activités</w:t>
+      </w:r>
+    </w:p>
+    <w:p>
+      <w:pPr>
+        <w:pStyle w:val="liste1"/>
+      </w:pPr>
+      <w:r>
+        <w:t>Comprendre le cycle de vie des activités</w:t>
+      </w:r>
+    </w:p>
+    <w:p>
+      <w:pPr>
+        <w:pStyle w:val="liste1"/>
+      </w:pPr>
+      <w:r>
+        <w:t>Comprendre le cycle de vie des fragments</w:t>
+      </w:r>
+    </w:p>
+    <w:p>
+      <w:pPr>
+        <w:pStyle w:val="liste1"/>
+      </w:pPr>
+      <w:r>
+        <w:t>Savoir utiliser les logs</w:t>
+      </w:r>
+    </w:p>
+    <w:p>
+      <w:pPr>
+        <w:pStyle w:val="titreniv1"/>
+      </w:pPr>
+      <w:r>
+        <w:t>Problématique lié au cycle de vie</w:t>
+      </w:r>
+    </w:p>
+    <w:p>
+      <w:r>
+        <w:t>Lorsqu'une application change de configuration, par exemple, lorsque l'on passe du mode visualisation en mode portrait au mode paysage, l'activité de l'application est détruite puis recréée, ce qui a pour conséquence de perdre l'état et les données de la page visualisée. Ci-dessous, un extrait de code ou l'on perd une information, en effet, si l'activité est recréée alors la valeur de la variable compteur sera perdu.</w:t>
+      </w:r>
+    </w:p>
+    <w:p>
+      <w:pPr>
+        <w:pStyle w:val="soustitre"/>
+      </w:pPr>
+      <w:r>
+        <w:t>Rendu du code de l'IHM</w:t>
+      </w:r>
+    </w:p>
+    <w:p>
+      <w:r>
+        <w:rPr>
+          <w:noProof/>
+        </w:rPr>
+        <w:drawing>
+          <wp:inline distT="0" distB="0" distL="0" distR="0" wp14:anchorId="32E64F0C" wp14:editId="379FE9D1">
+            <wp:extent cx="2155190" cy="3770630"/>
+            <wp:effectExtent l="0" t="0" r="0" b="1270"/>
+            <wp:docPr id="2" name="Image 2"/>
+            <wp:cNvGraphicFramePr>
+              <a:graphicFrameLocks xmlns:a="http://schemas.openxmlformats.org/drawingml/2006/main" noChangeAspect="1"/>
+            </wp:cNvGraphicFramePr>
+            <a:graphic xmlns:a="http://schemas.openxmlformats.org/drawingml/2006/main">
+              <a:graphicData uri="http://schemas.openxmlformats.org/drawingml/2006/picture">
+                <pic:pic xmlns:pic="http://schemas.openxmlformats.org/drawingml/2006/picture">
+                  <pic:nvPicPr>
+                    <pic:cNvPr id="0" name="Picture 2"/>
+                    <pic:cNvPicPr>
+                      <a:picLocks noChangeAspect="1" noChangeArrowheads="1"/>
+                    </pic:cNvPicPr>
+                  </pic:nvPicPr>
+                  <pic:blipFill>
+                    <a:blip r:embed="rId11">
+                      <a:extLst>
+                        <a:ext uri="{28A0092B-C50C-407E-A947-70E740481C1C}">
+                          <a14:useLocalDpi xmlns:a14="http://schemas.microsoft.com/office/drawing/2010/main" val="0"/>
+                        </a:ext>
+                      </a:extLst>
+                    </a:blip>
+                    <a:srcRect/>
+                    <a:stretch>
+                      <a:fillRect/>
+                    </a:stretch>
+                  </pic:blipFill>
+                  <pic:spPr bwMode="auto">
+                    <a:xfrm>
+                      <a:off x="0" y="0"/>
+                      <a:ext cx="2155190" cy="3770630"/>
+                    </a:xfrm>
+                    <a:prstGeom prst="rect">
+                      <a:avLst/>
+                    </a:prstGeom>
+                    <a:noFill/>
+                    <a:ln>
+                      <a:noFill/>
+                    </a:ln>
+                  </pic:spPr>
+                </pic:pic>
+              </a:graphicData>
+            </a:graphic>
+          </wp:inline>
+        </w:drawing>
+      </w:r>
+    </w:p>
+    <w:p>
+      <w:pPr>
+        <w:pStyle w:val="soustitre"/>
+      </w:pPr>
+      <w:r>
+        <w:t>Code de l'IHM</w:t>
+      </w:r>
+    </w:p>
+    <w:p>
+      <w:pPr>
+        <w:pStyle w:val="code"/>
+      </w:pPr>
+      <w:proofErr w:type="gramStart"/>
+      <w:r>
+        <w:lastRenderedPageBreak/>
+        <w:t>&lt;?</w:t>
+      </w:r>
+      <w:proofErr w:type="gramEnd"/>
+      <w:r>
+        <w:t xml:space="preserve">xml version="1.0" </w:t>
+      </w:r>
+      <w:proofErr w:type="spellStart"/>
+      <w:r>
+        <w:t>encoding</w:t>
+      </w:r>
+      <w:proofErr w:type="spellEnd"/>
+      <w:r>
+        <w:t>="utf-8"?&gt;</w:t>
+      </w:r>
+    </w:p>
+    <w:p>
+      <w:pPr>
+        <w:pStyle w:val="code"/>
+      </w:pPr>
+      <w:r>
+        <w:t>&lt;</w:t>
+      </w:r>
+      <w:proofErr w:type="spellStart"/>
+      <w:proofErr w:type="gramStart"/>
+      <w:r>
+        <w:t>androidx.constraintlayout</w:t>
+      </w:r>
+      <w:proofErr w:type="gramEnd"/>
+      <w:r>
+        <w:t>.widget.ConstraintLayout</w:t>
+      </w:r>
+      <w:proofErr w:type="spellEnd"/>
+    </w:p>
+    <w:p>
+      <w:pPr>
+        <w:pStyle w:val="code"/>
+      </w:pPr>
+      <w:r>
+        <w:t xml:space="preserve">    </w:t>
+      </w:r>
+      <w:proofErr w:type="spellStart"/>
+      <w:proofErr w:type="gramStart"/>
+      <w:r>
+        <w:t>xmlns:android</w:t>
+      </w:r>
+      <w:proofErr w:type="spellEnd"/>
+      <w:proofErr w:type="gramEnd"/>
+      <w:r>
+        <w:t>="http://schemas.android.com/apk/res/android"</w:t>
+      </w:r>
+    </w:p>
+    <w:p>
+      <w:pPr>
+        <w:pStyle w:val="code"/>
+      </w:pPr>
+      <w:r>
+        <w:t xml:space="preserve">    </w:t>
+      </w:r>
+      <w:proofErr w:type="spellStart"/>
+      <w:proofErr w:type="gramStart"/>
+      <w:r>
+        <w:t>xmlns:</w:t>
+      </w:r>
+      <w:proofErr w:type="gramEnd"/>
+      <w:r>
+        <w:t>app</w:t>
+      </w:r>
+      <w:proofErr w:type="spellEnd"/>
+      <w:r>
+        <w:t>="http://schemas.android.com/apk/res-auto"</w:t>
+      </w:r>
+    </w:p>
+    <w:p>
+      <w:pPr>
+        <w:pStyle w:val="code"/>
+      </w:pPr>
+      <w:r>
+        <w:t xml:space="preserve">    </w:t>
+      </w:r>
+      <w:proofErr w:type="spellStart"/>
+      <w:proofErr w:type="gramStart"/>
+      <w:r>
+        <w:t>xmlns:tools</w:t>
+      </w:r>
+      <w:proofErr w:type="spellEnd"/>
+      <w:proofErr w:type="gramEnd"/>
+      <w:r>
+        <w:t>="http://schemas.android.com/</w:t>
+      </w:r>
+      <w:proofErr w:type="spellStart"/>
+      <w:r>
+        <w:t>tools</w:t>
+      </w:r>
+      <w:proofErr w:type="spellEnd"/>
+      <w:r>
+        <w:t>"</w:t>
+      </w:r>
+    </w:p>
+    <w:p>
+      <w:pPr>
+        <w:pStyle w:val="code"/>
+      </w:pPr>
+      <w:r>
+        <w:t xml:space="preserve">    </w:t>
+      </w:r>
+      <w:proofErr w:type="gramStart"/>
+      <w:r>
+        <w:t>android:layout</w:t>
+      </w:r>
+      <w:proofErr w:type="gramEnd"/>
+      <w:r>
+        <w:t>_width="match_parent"</w:t>
+      </w:r>
+    </w:p>
+    <w:p>
+      <w:pPr>
+        <w:pStyle w:val="code"/>
+      </w:pPr>
+      <w:r>
+        <w:t xml:space="preserve">    </w:t>
+      </w:r>
+      <w:proofErr w:type="gramStart"/>
+      <w:r>
+        <w:t>android:layout</w:t>
+      </w:r>
+      <w:proofErr w:type="gramEnd"/>
+      <w:r>
+        <w:t>_height="match_parent"</w:t>
+      </w:r>
+    </w:p>
+    <w:p>
+      <w:pPr>
+        <w:pStyle w:val="code"/>
+      </w:pPr>
+      <w:r>
+        <w:t xml:space="preserve">    </w:t>
+      </w:r>
+      <w:proofErr w:type="spellStart"/>
+      <w:proofErr w:type="gramStart"/>
+      <w:r>
+        <w:t>tools:context</w:t>
+      </w:r>
+      <w:proofErr w:type="spellEnd"/>
+      <w:proofErr w:type="gramEnd"/>
+      <w:r>
+        <w:t>=".MainActivity"&gt;</w:t>
+      </w:r>
+    </w:p>
+    <w:p>
+      <w:pPr>
+        <w:pStyle w:val="code"/>
+      </w:pPr>
+      <w:r>
+        <w:rPr>
+          <w:rFonts w:ascii="Cambria Math" w:hAnsi="Cambria Math" w:cs="Cambria Math"/>
+        </w:rPr>
+        <w:t>​</w:t>
+      </w:r>
+    </w:p>
+    <w:p>
+      <w:pPr>
+        <w:pStyle w:val="code"/>
+      </w:pPr>
+      <w:r>
+        <w:t xml:space="preserve">    &lt;TextView</w:t>
+      </w:r>
+    </w:p>
+    <w:p>
+      <w:pPr>
+        <w:pStyle w:val="code"/>
+      </w:pPr>
+      <w:r>
+        <w:t xml:space="preserve">        </w:t>
+      </w:r>
+      <w:proofErr w:type="gramStart"/>
+      <w:r>
+        <w:t>android:</w:t>
+      </w:r>
+      <w:proofErr w:type="gramEnd"/>
+      <w:r>
+        <w:t>id="@+id/</w:t>
+      </w:r>
+      <w:proofErr w:type="spellStart"/>
+      <w:r>
+        <w:t>tv_valeur</w:t>
+      </w:r>
+      <w:proofErr w:type="spellEnd"/>
+      <w:r>
+        <w:t>"</w:t>
+      </w:r>
+    </w:p>
+    <w:p>
+      <w:pPr>
+        <w:pStyle w:val="code"/>
+      </w:pPr>
+      <w:r>
+        <w:t xml:space="preserve">        </w:t>
+      </w:r>
+      <w:proofErr w:type="gramStart"/>
+      <w:r>
+        <w:t>android:layout</w:t>
+      </w:r>
+      <w:proofErr w:type="gramEnd"/>
+      <w:r>
+        <w:t>_width="wrap_content"</w:t>
+      </w:r>
+    </w:p>
+    <w:p>
+      <w:pPr>
+        <w:pStyle w:val="code"/>
+      </w:pPr>
+      <w:r>
+        <w:t xml:space="preserve">        </w:t>
+      </w:r>
+      <w:proofErr w:type="gramStart"/>
+      <w:r>
+        <w:t>android:layout</w:t>
+      </w:r>
+      <w:proofErr w:type="gramEnd"/>
+      <w:r>
+        <w:t>_height="wrap_content"</w:t>
+      </w:r>
+    </w:p>
+    <w:p>
+      <w:pPr>
+        <w:pStyle w:val="code"/>
+      </w:pPr>
+      <w:r>
+        <w:t xml:space="preserve">        </w:t>
+      </w:r>
+      <w:proofErr w:type="gramStart"/>
+      <w:r>
+        <w:t>android:</w:t>
+      </w:r>
+      <w:proofErr w:type="gramEnd"/>
+      <w:r>
+        <w:t>text="0"</w:t>
+      </w:r>
+    </w:p>
+    <w:p>
+      <w:pPr>
+        <w:pStyle w:val="code"/>
+      </w:pPr>
+      <w:r>
+        <w:t xml:space="preserve">        </w:t>
+      </w:r>
+      <w:proofErr w:type="spellStart"/>
+      <w:proofErr w:type="gramStart"/>
+      <w:r>
+        <w:t>app:layout</w:t>
+      </w:r>
+      <w:proofErr w:type="gramEnd"/>
+      <w:r>
+        <w:t>_constraintBottom_toBottomOf</w:t>
+      </w:r>
+      <w:proofErr w:type="spellEnd"/>
+      <w:r>
+        <w:t>="parent"</w:t>
+      </w:r>
+    </w:p>
+    <w:p>
+      <w:pPr>
+        <w:pStyle w:val="code"/>
+      </w:pPr>
+      <w:r>
+        <w:t xml:space="preserve">        </w:t>
+      </w:r>
+      <w:proofErr w:type="spellStart"/>
+      <w:proofErr w:type="gramStart"/>
+      <w:r>
+        <w:t>app:layout</w:t>
+      </w:r>
+      <w:proofErr w:type="gramEnd"/>
+      <w:r>
+        <w:t>_constraintLeft_toLeftOf</w:t>
+      </w:r>
+      <w:proofErr w:type="spellEnd"/>
+      <w:r>
+        <w:t>="parent"</w:t>
+      </w:r>
+    </w:p>
+    <w:p>
+      <w:pPr>
+        <w:pStyle w:val="code"/>
+      </w:pPr>
+      <w:r>
+        <w:t xml:space="preserve">        </w:t>
+      </w:r>
+      <w:proofErr w:type="spellStart"/>
+      <w:proofErr w:type="gramStart"/>
+      <w:r>
+        <w:t>app:layout</w:t>
+      </w:r>
+      <w:proofErr w:type="gramEnd"/>
+      <w:r>
+        <w:t>_constraintRight_toRightOf</w:t>
+      </w:r>
+      <w:proofErr w:type="spellEnd"/>
+      <w:r>
+        <w:t>="parent"</w:t>
+      </w:r>
+    </w:p>
+    <w:p>
+      <w:pPr>
+        <w:pStyle w:val="code"/>
+      </w:pPr>
+      <w:r>
+        <w:t xml:space="preserve">        </w:t>
+      </w:r>
+      <w:proofErr w:type="spellStart"/>
+      <w:proofErr w:type="gramStart"/>
+      <w:r>
+        <w:t>app:layout</w:t>
+      </w:r>
+      <w:proofErr w:type="gramEnd"/>
+      <w:r>
+        <w:t>_constraintTop_toTopOf</w:t>
+      </w:r>
+      <w:proofErr w:type="spellEnd"/>
+      <w:r>
+        <w:t>="parent" /&gt;</w:t>
+      </w:r>
+    </w:p>
+    <w:p>
+      <w:pPr>
+        <w:pStyle w:val="code"/>
+      </w:pPr>
+      <w:r>
+        <w:rPr>
+          <w:rFonts w:ascii="Cambria Math" w:hAnsi="Cambria Math" w:cs="Cambria Math"/>
+        </w:rPr>
+        <w:t>​</w:t>
+      </w:r>
+    </w:p>
+    <w:p>
+      <w:pPr>
+        <w:pStyle w:val="code"/>
+      </w:pPr>
+      <w:r>
+        <w:t xml:space="preserve">    &lt;Button</w:t>
+      </w:r>
+    </w:p>
+    <w:p>
+      <w:pPr>
+        <w:pStyle w:val="code"/>
+      </w:pPr>
+      <w:r>
+        <w:t xml:space="preserve">        </w:t>
+      </w:r>
+      <w:proofErr w:type="gramStart"/>
+      <w:r>
+        <w:t>android:</w:t>
+      </w:r>
+      <w:proofErr w:type="gramEnd"/>
+      <w:r>
+        <w:t>id="@+id/</w:t>
+      </w:r>
+      <w:proofErr w:type="spellStart"/>
+      <w:r>
+        <w:t>btn_compteur</w:t>
+      </w:r>
+      <w:proofErr w:type="spellEnd"/>
+      <w:r>
+        <w:t>"</w:t>
+      </w:r>
+    </w:p>
+    <w:p>
+      <w:pPr>
+        <w:pStyle w:val="code"/>
+      </w:pPr>
+      <w:r>
+        <w:t xml:space="preserve">        </w:t>
+      </w:r>
+      <w:proofErr w:type="gramStart"/>
+      <w:r>
+        <w:t>android:layout</w:t>
+      </w:r>
+      <w:proofErr w:type="gramEnd"/>
+      <w:r>
+        <w:t>_width="wrap_content"</w:t>
+      </w:r>
+    </w:p>
+    <w:p>
+      <w:pPr>
+        <w:pStyle w:val="code"/>
+      </w:pPr>
+      <w:r>
+        <w:t xml:space="preserve">        </w:t>
+      </w:r>
+      <w:proofErr w:type="gramStart"/>
+      <w:r>
+        <w:t>android:layout</w:t>
+      </w:r>
+      <w:proofErr w:type="gramEnd"/>
+      <w:r>
+        <w:t>_height="wrap_content"</w:t>
+      </w:r>
+    </w:p>
+    <w:p>
+      <w:pPr>
+        <w:pStyle w:val="code"/>
+      </w:pPr>
+      <w:r>
+        <w:t xml:space="preserve">        </w:t>
+      </w:r>
+      <w:proofErr w:type="spellStart"/>
+      <w:proofErr w:type="gramStart"/>
+      <w:r>
+        <w:t>app:layout</w:t>
+      </w:r>
+      <w:proofErr w:type="gramEnd"/>
+      <w:r>
+        <w:t>_constraintTop_toBottomOf</w:t>
+      </w:r>
+      <w:proofErr w:type="spellEnd"/>
+      <w:r>
+        <w:t>="@id/</w:t>
+      </w:r>
+      <w:proofErr w:type="spellStart"/>
+      <w:r>
+        <w:t>tv_valeur</w:t>
+      </w:r>
+      <w:proofErr w:type="spellEnd"/>
+      <w:r>
+        <w:t>"</w:t>
+      </w:r>
+    </w:p>
+    <w:p>
+      <w:pPr>
+        <w:pStyle w:val="code"/>
+      </w:pPr>
+      <w:r>
+        <w:t xml:space="preserve">        </w:t>
+      </w:r>
+      <w:proofErr w:type="spellStart"/>
+      <w:proofErr w:type="gramStart"/>
+      <w:r>
+        <w:t>app:layout</w:t>
+      </w:r>
+      <w:proofErr w:type="gramEnd"/>
+      <w:r>
+        <w:t>_constraintLeft_toLeftOf</w:t>
+      </w:r>
+      <w:proofErr w:type="spellEnd"/>
+      <w:r>
+        <w:t>="parent"</w:t>
+      </w:r>
+    </w:p>
+    <w:p>
+      <w:pPr>
+        <w:pStyle w:val="code"/>
+      </w:pPr>
+      <w:r>
+        <w:t xml:space="preserve">        </w:t>
+      </w:r>
+      <w:proofErr w:type="spellStart"/>
+      <w:proofErr w:type="gramStart"/>
+      <w:r>
+        <w:t>app:layout</w:t>
+      </w:r>
+      <w:proofErr w:type="gramEnd"/>
+      <w:r>
+        <w:t>_constraintRight_toRightOf</w:t>
+      </w:r>
+      <w:proofErr w:type="spellEnd"/>
+      <w:r>
+        <w:t>="parent"</w:t>
+      </w:r>
+    </w:p>
+    <w:p>
+      <w:pPr>
+        <w:pStyle w:val="code"/>
+      </w:pPr>
+      <w:r>
+        <w:t xml:space="preserve">        </w:t>
+      </w:r>
+      <w:proofErr w:type="gramStart"/>
+      <w:r>
+        <w:t>android:</w:t>
+      </w:r>
+      <w:proofErr w:type="gramEnd"/>
+      <w:r>
+        <w:t>text="Plus un"</w:t>
+      </w:r>
+    </w:p>
+    <w:p>
+      <w:pPr>
+        <w:pStyle w:val="code"/>
+      </w:pPr>
+      <w:r>
+        <w:t xml:space="preserve">        </w:t>
+      </w:r>
+      <w:proofErr w:type="gramStart"/>
+      <w:r>
+        <w:t>android:onClick</w:t>
+      </w:r>
+      <w:proofErr w:type="gramEnd"/>
+      <w:r>
+        <w:t>="</w:t>
+      </w:r>
+      <w:proofErr w:type="spellStart"/>
+      <w:r>
+        <w:t>onClickCompteur</w:t>
+      </w:r>
+      <w:proofErr w:type="spellEnd"/>
+      <w:r>
+        <w:t>"</w:t>
+      </w:r>
+    </w:p>
+    <w:p>
+      <w:pPr>
+        <w:pStyle w:val="code"/>
+      </w:pPr>
+      <w:r>
+        <w:t xml:space="preserve">        /&gt;</w:t>
+      </w:r>
+    </w:p>
+    <w:p>
+      <w:pPr>
+        <w:pStyle w:val="code"/>
+      </w:pPr>
+      <w:r>
+        <w:rPr>
+          <w:rFonts w:ascii="Cambria Math" w:hAnsi="Cambria Math" w:cs="Cambria Math"/>
+        </w:rPr>
+        <w:t>​</w:t>
+      </w:r>
+    </w:p>
+    <w:p>
+      <w:pPr>
+        <w:pStyle w:val="code"/>
+      </w:pPr>
+      <w:r>
+        <w:t>&lt;/</w:t>
+      </w:r>
+      <w:proofErr w:type="spellStart"/>
+      <w:proofErr w:type="gramStart"/>
+      <w:r>
+        <w:t>androidx.constraintlayout</w:t>
+      </w:r>
+      <w:proofErr w:type="gramEnd"/>
+      <w:r>
+        <w:t>.widget.ConstraintLayout</w:t>
+      </w:r>
+      <w:proofErr w:type="spellEnd"/>
+      <w:r>
+        <w:t>&gt;</w:t>
+      </w:r>
+    </w:p>
+    <w:p>
+      <w:pPr>
+        <w:pStyle w:val="soustitre"/>
+      </w:pPr>
+      <w:r>
+        <w:t>Code du contrôleur</w:t>
+      </w:r>
+    </w:p>
+    <w:p>
+      <w:pPr>
+        <w:pStyle w:val="code"/>
+        <w:rPr>
+          <w:lang w:eastAsia="fr-FR"/>
+        </w:rPr>
+      </w:pPr>
+      <w:proofErr w:type="gramStart"/>
+      <w:r>
+        <w:rPr>
+          <w:lang w:eastAsia="fr-FR"/>
+        </w:rPr>
+        <w:t>class</w:t>
+      </w:r>
+      <w:proofErr w:type="gramEnd"/>
+      <w:r>
+        <w:rPr>
+          <w:lang w:eastAsia="fr-FR"/>
+        </w:rPr>
+        <w:t xml:space="preserve"> MainActivity : AppCompatActivity() {</w:t>
+      </w:r>
+    </w:p>
+    <w:p>
+      <w:pPr>
+        <w:pStyle w:val="code"/>
+        <w:rPr>
+          <w:lang w:eastAsia="fr-FR"/>
+        </w:rPr>
+      </w:pPr>
+      <w:r>
+        <w:rPr>
+          <w:rFonts w:ascii="Cambria Math" w:hAnsi="Cambria Math" w:cs="Cambria Math"/>
+          <w:lang w:eastAsia="fr-FR"/>
+        </w:rPr>
+        <w:t>​</w:t>
+      </w:r>
+    </w:p>
+    <w:p>
+      <w:pPr>
+        <w:pStyle w:val="code"/>
+        <w:rPr>
+          <w:lang w:eastAsia="fr-FR"/>
+        </w:rPr>
+      </w:pPr>
+      <w:r>
+        <w:rPr>
+          <w:lang w:eastAsia="fr-FR"/>
+        </w:rPr>
+        <w:t xml:space="preserve">    </w:t>
+      </w:r>
+      <w:proofErr w:type="gramStart"/>
+      <w:r>
+        <w:rPr>
+          <w:lang w:eastAsia="fr-FR"/>
+        </w:rPr>
+        <w:t>var</w:t>
+      </w:r>
+      <w:proofErr w:type="gramEnd"/>
+      <w:r>
+        <w:rPr>
+          <w:lang w:eastAsia="fr-FR"/>
+        </w:rPr>
+        <w:t xml:space="preserve"> compteur = 0;</w:t>
+      </w:r>
+    </w:p>
+    <w:p>
+      <w:pPr>
+        <w:pStyle w:val="code"/>
+        <w:rPr>
+          <w:lang w:eastAsia="fr-FR"/>
+        </w:rPr>
+      </w:pPr>
+      <w:r>
+        <w:rPr>
+          <w:rFonts w:ascii="Cambria Math" w:hAnsi="Cambria Math" w:cs="Cambria Math"/>
+          <w:lang w:eastAsia="fr-FR"/>
+        </w:rPr>
+        <w:lastRenderedPageBreak/>
+        <w:t>​</w:t>
+      </w:r>
+    </w:p>
+    <w:p>
+      <w:pPr>
+        <w:pStyle w:val="code"/>
+        <w:rPr>
+          <w:lang w:eastAsia="fr-FR"/>
+        </w:rPr>
+      </w:pPr>
+      <w:r>
+        <w:rPr>
+          <w:lang w:eastAsia="fr-FR"/>
+        </w:rPr>
+        <w:t xml:space="preserve">    </w:t>
+      </w:r>
+      <w:proofErr w:type="spellStart"/>
+      <w:proofErr w:type="gramStart"/>
+      <w:r>
+        <w:rPr>
+          <w:lang w:eastAsia="fr-FR"/>
+        </w:rPr>
+        <w:t>override</w:t>
+      </w:r>
+      <w:proofErr w:type="spellEnd"/>
+      <w:proofErr w:type="gramEnd"/>
+      <w:r>
+        <w:rPr>
+          <w:lang w:eastAsia="fr-FR"/>
+        </w:rPr>
+        <w:t xml:space="preserve"> fun onCreate(savedInstanceState: Bundle?) {</w:t>
+      </w:r>
+    </w:p>
+    <w:p>
+      <w:pPr>
+        <w:pStyle w:val="code"/>
+        <w:rPr>
+          <w:lang w:eastAsia="fr-FR"/>
+        </w:rPr>
+      </w:pPr>
+      <w:r>
+        <w:rPr>
+          <w:lang w:eastAsia="fr-FR"/>
+        </w:rPr>
+        <w:t xml:space="preserve">        </w:t>
+      </w:r>
+      <w:proofErr w:type="gramStart"/>
+      <w:r>
+        <w:rPr>
+          <w:lang w:eastAsia="fr-FR"/>
+        </w:rPr>
+        <w:t>super.onCreate</w:t>
+      </w:r>
+      <w:proofErr w:type="gramEnd"/>
+      <w:r>
+        <w:rPr>
+          <w:lang w:eastAsia="fr-FR"/>
+        </w:rPr>
+        <w:t>(savedInstanceState)</w:t>
+      </w:r>
+    </w:p>
+    <w:p>
+      <w:pPr>
+        <w:pStyle w:val="code"/>
+        <w:rPr>
+          <w:lang w:eastAsia="fr-FR"/>
+        </w:rPr>
+      </w:pPr>
+      <w:r>
+        <w:rPr>
+          <w:lang w:eastAsia="fr-FR"/>
+        </w:rPr>
+        <w:t xml:space="preserve">        </w:t>
+      </w:r>
+      <w:proofErr w:type="gramStart"/>
+      <w:r>
+        <w:rPr>
+          <w:lang w:eastAsia="fr-FR"/>
+        </w:rPr>
+        <w:t>setContentView</w:t>
+      </w:r>
+      <w:proofErr w:type="gramEnd"/>
+      <w:r>
+        <w:rPr>
+          <w:lang w:eastAsia="fr-FR"/>
+        </w:rPr>
+        <w:t>(R.layout.activity_main)</w:t>
+      </w:r>
+    </w:p>
+    <w:p>
+      <w:pPr>
+        <w:pStyle w:val="code"/>
+        <w:rPr>
+          <w:lang w:eastAsia="fr-FR"/>
+        </w:rPr>
+      </w:pPr>
+      <w:r>
+        <w:rPr>
+          <w:lang w:eastAsia="fr-FR"/>
+        </w:rPr>
+        <w:t xml:space="preserve">    }</w:t>
+      </w:r>
+    </w:p>
+    <w:p>
+      <w:pPr>
+        <w:pStyle w:val="code"/>
+        <w:rPr>
+          <w:lang w:eastAsia="fr-FR"/>
+        </w:rPr>
+      </w:pPr>
+      <w:r>
+        <w:rPr>
+          <w:rFonts w:ascii="Cambria Math" w:hAnsi="Cambria Math" w:cs="Cambria Math"/>
+          <w:lang w:eastAsia="fr-FR"/>
+        </w:rPr>
+        <w:t>​</w:t>
+      </w:r>
+    </w:p>
+    <w:p>
+      <w:pPr>
+        <w:pStyle w:val="code"/>
+        <w:rPr>
+          <w:lang w:eastAsia="fr-FR"/>
+        </w:rPr>
+      </w:pPr>
+      <w:r>
+        <w:rPr>
+          <w:lang w:eastAsia="fr-FR"/>
+        </w:rPr>
+        <w:t xml:space="preserve">    </w:t>
+      </w:r>
+      <w:proofErr w:type="gramStart"/>
+      <w:r>
+        <w:rPr>
+          <w:lang w:eastAsia="fr-FR"/>
+        </w:rPr>
+        <w:t>fun</w:t>
+      </w:r>
+      <w:proofErr w:type="gramEnd"/>
+      <w:r>
+        <w:rPr>
+          <w:lang w:eastAsia="fr-FR"/>
+        </w:rPr>
+        <w:t xml:space="preserve"> </w:t>
+      </w:r>
+      <w:proofErr w:type="spellStart"/>
+      <w:r>
+        <w:rPr>
+          <w:lang w:eastAsia="fr-FR"/>
+        </w:rPr>
+        <w:t>onClickCompteur</w:t>
+      </w:r>
+      <w:proofErr w:type="spellEnd"/>
+      <w:r>
+        <w:rPr>
+          <w:lang w:eastAsia="fr-FR"/>
+        </w:rPr>
+        <w:t>(view: View) {</w:t>
+      </w:r>
+    </w:p>
+    <w:p>
+      <w:pPr>
+        <w:pStyle w:val="code"/>
+        <w:rPr>
+          <w:lang w:eastAsia="fr-FR"/>
+        </w:rPr>
+      </w:pPr>
+      <w:r>
+        <w:rPr>
+          <w:lang w:eastAsia="fr-FR"/>
+        </w:rPr>
+        <w:t xml:space="preserve">        </w:t>
+      </w:r>
+      <w:proofErr w:type="gramStart"/>
+      <w:r>
+        <w:rPr>
+          <w:lang w:eastAsia="fr-FR"/>
+        </w:rPr>
+        <w:t>compteur</w:t>
+      </w:r>
+      <w:proofErr w:type="gramEnd"/>
+      <w:r>
+        <w:rPr>
+          <w:lang w:eastAsia="fr-FR"/>
+        </w:rPr>
+        <w:t>++</w:t>
+      </w:r>
+    </w:p>
+    <w:p>
+      <w:pPr>
+        <w:pStyle w:val="code"/>
+        <w:rPr>
+          <w:lang w:eastAsia="fr-FR"/>
+        </w:rPr>
+      </w:pPr>
+      <w:r>
+        <w:rPr>
+          <w:lang w:eastAsia="fr-FR"/>
+        </w:rPr>
+        <w:t xml:space="preserve">        </w:t>
+      </w:r>
+      <w:proofErr w:type="gramStart"/>
+      <w:r>
+        <w:rPr>
+          <w:lang w:eastAsia="fr-FR"/>
+        </w:rPr>
+        <w:t>val</w:t>
+      </w:r>
+      <w:proofErr w:type="gramEnd"/>
+      <w:r>
+        <w:rPr>
+          <w:lang w:eastAsia="fr-FR"/>
+        </w:rPr>
+        <w:t xml:space="preserve"> tv = findViewById&lt;TextView&gt;(</w:t>
+      </w:r>
+      <w:proofErr w:type="spellStart"/>
+      <w:r>
+        <w:rPr>
+          <w:lang w:eastAsia="fr-FR"/>
+        </w:rPr>
+        <w:t>R.id.tv_valeur</w:t>
+      </w:r>
+      <w:proofErr w:type="spellEnd"/>
+      <w:r>
+        <w:rPr>
+          <w:lang w:eastAsia="fr-FR"/>
+        </w:rPr>
+        <w:t>)</w:t>
+      </w:r>
+    </w:p>
+    <w:p>
+      <w:pPr>
+        <w:pStyle w:val="code"/>
+        <w:rPr>
+          <w:lang w:eastAsia="fr-FR"/>
+        </w:rPr>
+      </w:pPr>
+      <w:r>
+        <w:rPr>
+          <w:rFonts w:ascii="Cambria Math" w:hAnsi="Cambria Math" w:cs="Cambria Math"/>
+          <w:lang w:eastAsia="fr-FR"/>
+        </w:rPr>
+        <w:t>​</w:t>
+      </w:r>
+    </w:p>
+    <w:p>
+      <w:pPr>
+        <w:pStyle w:val="code"/>
+        <w:rPr>
+          <w:lang w:eastAsia="fr-FR"/>
+        </w:rPr>
+      </w:pPr>
+      <w:r>
+        <w:rPr>
+          <w:lang w:eastAsia="fr-FR"/>
+        </w:rPr>
+        <w:t xml:space="preserve">        </w:t>
+      </w:r>
+      <w:proofErr w:type="spellStart"/>
+      <w:proofErr w:type="gramStart"/>
+      <w:r>
+        <w:rPr>
+          <w:lang w:eastAsia="fr-FR"/>
+        </w:rPr>
+        <w:t>tv</w:t>
+      </w:r>
+      <w:proofErr w:type="gramEnd"/>
+      <w:r>
+        <w:rPr>
+          <w:lang w:eastAsia="fr-FR"/>
+        </w:rPr>
+        <w:t>.text</w:t>
+      </w:r>
+      <w:proofErr w:type="spellEnd"/>
+      <w:r>
+        <w:rPr>
+          <w:lang w:eastAsia="fr-FR"/>
+        </w:rPr>
+        <w:t xml:space="preserve"> = </w:t>
+      </w:r>
+      <w:proofErr w:type="spellStart"/>
+      <w:r>
+        <w:rPr>
+          <w:lang w:eastAsia="fr-FR"/>
+        </w:rPr>
+        <w:t>compteur.toString</w:t>
+      </w:r>
+      <w:proofErr w:type="spellEnd"/>
+      <w:r>
+        <w:rPr>
+          <w:lang w:eastAsia="fr-FR"/>
+        </w:rPr>
+        <w:t>()</w:t>
+      </w:r>
+    </w:p>
+    <w:p>
+      <w:pPr>
+        <w:pStyle w:val="code"/>
+        <w:rPr>
+          <w:lang w:eastAsia="fr-FR"/>
+        </w:rPr>
+      </w:pPr>
+      <w:r>
+        <w:rPr>
+          <w:lang w:eastAsia="fr-FR"/>
+        </w:rPr>
+        <w:t xml:space="preserve">    }</w:t>
+      </w:r>
+    </w:p>
+    <w:p>
+      <w:pPr>
+        <w:pStyle w:val="code"/>
+        <w:rPr>
+          <w:lang w:eastAsia="fr-FR"/>
+        </w:rPr>
+      </w:pPr>
+      <w:r>
+        <w:rPr>
+          <w:lang w:eastAsia="fr-FR"/>
+        </w:rPr>
+        <w:t>}</w:t>
+      </w:r>
+    </w:p>
+    <w:p>
+      <w:pPr>
+        <w:pStyle w:val="soustitre"/>
+      </w:pPr>
+      <w:r>
+        <w:t>Visualisation de la problématique</w:t>
+      </w:r>
+    </w:p>
+    <w:p>
+      <w:r>
+        <w:t>Voici, ci-dessous, un visuel permettant de comprendre comment se matérialise la perte d'information, mon compteur est égal à trois puis lorsque l'on applique une rotation de l'écran alors le compteur retourne à zéro. Ce qui est problématique.</w:t>
+      </w:r>
+    </w:p>
+    <w:p>
+      <w:r>
+        <w:rPr>
+          <w:noProof/>
+        </w:rPr>
+        <w:drawing>
+          <wp:inline distT="0" distB="0" distL="0" distR="0" wp14:anchorId="37459BE8" wp14:editId="136F9DE8">
+            <wp:extent cx="5029200" cy="2185035"/>
+            <wp:effectExtent l="0" t="0" r="0" b="5715"/>
+            <wp:docPr id="1" name="Image 1"/>
+            <wp:cNvGraphicFramePr>
+              <a:graphicFrameLocks xmlns:a="http://schemas.openxmlformats.org/drawingml/2006/main" noChangeAspect="1"/>
+            </wp:cNvGraphicFramePr>
+            <a:graphic xmlns:a="http://schemas.openxmlformats.org/drawingml/2006/main">
+              <a:graphicData uri="http://schemas.openxmlformats.org/drawingml/2006/picture">
+                <pic:pic xmlns:pic="http://schemas.openxmlformats.org/drawingml/2006/picture">
+                  <pic:nvPicPr>
+                    <pic:cNvPr id="0" name="Picture 1"/>
+                    <pic:cNvPicPr>
+                      <a:picLocks noChangeAspect="1" noChangeArrowheads="1"/>
+                    </pic:cNvPicPr>
+                  </pic:nvPicPr>
+                  <pic:blipFill>
+                    <a:blip r:embed="rId12">
+                      <a:extLst>
+                        <a:ext uri="{28A0092B-C50C-407E-A947-70E740481C1C}">
+                          <a14:useLocalDpi xmlns:a14="http://schemas.microsoft.com/office/drawing/2010/main" val="0"/>
+                        </a:ext>
+                      </a:extLst>
+                    </a:blip>
+                    <a:srcRect/>
+                    <a:stretch>
+                      <a:fillRect/>
+                    </a:stretch>
+                  </pic:blipFill>
+                  <pic:spPr bwMode="auto">
+                    <a:xfrm>
+                      <a:off x="0" y="0"/>
+                      <a:ext cx="5029200" cy="2185035"/>
+                    </a:xfrm>
+                    <a:prstGeom prst="rect">
+                      <a:avLst/>
+                    </a:prstGeom>
+                    <a:noFill/>
+                    <a:ln>
+                      <a:noFill/>
+                    </a:ln>
+                  </pic:spPr>
+                </pic:pic>
+              </a:graphicData>
+            </a:graphic>
+          </wp:inline>
+        </w:drawing>
+      </w:r>
+    </w:p>
+    <w:p>
+      <w:r>
+        <w:t xml:space="preserve">Pour comprendre pourquoi le compteur est retourné à zéro après la rotation nous devons nous pencher sur le cycle de vie des </w:t>
+      </w:r>
+      <w:r>
+        <w:t>activités. ​</w:t>
+      </w:r>
+      <w:r>
+        <w:t>​​​​​​</w:t>
+      </w:r>
+    </w:p>
+    <w:p>
+      <w:pPr>
+        <w:pStyle w:val="titreniv1"/>
+      </w:pPr>
+      <w:r>
+        <w:t>Les activités : La pile de gestion</w:t>
+      </w:r>
+    </w:p>
+    <w:p>
+      <w:pPr>
+        <w:rPr>
+          <w:lang w:eastAsia="fr-FR"/>
+        </w:rPr>
+      </w:pPr>
+      <w:r>
+        <w:rPr>
+          <w:lang w:eastAsia="fr-FR"/>
+        </w:rPr>
+        <w:t>Les activités sont empilées/</w:t>
+      </w:r>
+      <w:proofErr w:type="gramStart"/>
+      <w:r>
+        <w:rPr>
+          <w:lang w:eastAsia="fr-FR"/>
+        </w:rPr>
+        <w:t>dépilées.​</w:t>
+      </w:r>
+      <w:proofErr w:type="gramEnd"/>
+      <w:r>
+        <w:rPr>
+          <w:lang w:eastAsia="fr-FR"/>
+        </w:rPr>
+        <w:t>​​​​​​</w:t>
+      </w:r>
+    </w:p>
+    <w:p>
+      <w:pPr>
+        <w:rPr>
+          <w:lang w:eastAsia="fr-FR"/>
+        </w:rPr>
+      </w:pPr>
+      <w:r>
+        <w:rPr>
+          <w:lang w:eastAsia="fr-FR"/>
+        </w:rPr>
+        <w:t>Une activité est empilée lorsqu’elle démarre.</w:t>
+      </w:r>
+    </w:p>
+    <w:p>
+      <w:pPr>
+        <w:rPr>
+          <w:lang w:eastAsia="fr-FR"/>
+        </w:rPr>
+      </w:pPr>
+      <w:r>
+        <w:rPr>
+          <w:lang w:eastAsia="fr-FR"/>
+        </w:rPr>
+        <w:t xml:space="preserve">Une activité est dépilée (c’est-à-dire détruite) quand on presse le bouton BACK ou par appel de la méthode </w:t>
+      </w:r>
+      <w:proofErr w:type="gramStart"/>
+      <w:r>
+        <w:rPr>
+          <w:lang w:eastAsia="fr-FR"/>
+        </w:rPr>
+        <w:t>finish(</w:t>
+      </w:r>
+      <w:proofErr w:type="gramEnd"/>
+      <w:r>
+        <w:rPr>
+          <w:lang w:eastAsia="fr-FR"/>
+        </w:rPr>
+        <w:t>).</w:t>
+      </w:r>
+    </w:p>
+    <w:p>
+      <w:pPr>
+        <w:rPr>
+          <w:lang w:eastAsia="fr-FR"/>
+        </w:rPr>
+      </w:pPr>
+      <w:r>
+        <w:rPr>
+          <w:lang w:eastAsia="fr-FR"/>
+        </w:rPr>
+        <w:lastRenderedPageBreak/>
+        <w:t>Une pression sur le bouton HOME ne dépile pas l'activité. Elle passe simplement en arrière-plan.</w:t>
+      </w:r>
+    </w:p>
+    <w:p>
+      <w:r>
+        <w:rPr>
+          <w:noProof/>
+        </w:rPr>
+        <w:drawing>
+          <wp:inline distT="0" distB="0" distL="0" distR="0" wp14:anchorId="0BD631E9" wp14:editId="5DDC1C74">
+            <wp:extent cx="5029200" cy="1674495"/>
+            <wp:effectExtent l="0" t="0" r="0" b="1905"/>
+            <wp:docPr id="3" name="Image 3"/>
+            <wp:cNvGraphicFramePr>
+              <a:graphicFrameLocks xmlns:a="http://schemas.openxmlformats.org/drawingml/2006/main" noChangeAspect="1"/>
+            </wp:cNvGraphicFramePr>
+            <a:graphic xmlns:a="http://schemas.openxmlformats.org/drawingml/2006/main">
+              <a:graphicData uri="http://schemas.openxmlformats.org/drawingml/2006/picture">
+                <pic:pic xmlns:pic="http://schemas.openxmlformats.org/drawingml/2006/picture">
+                  <pic:nvPicPr>
+                    <pic:cNvPr id="0" name="Picture 3"/>
+                    <pic:cNvPicPr>
+                      <a:picLocks noChangeAspect="1" noChangeArrowheads="1"/>
+                    </pic:cNvPicPr>
+                  </pic:nvPicPr>
+                  <pic:blipFill>
+                    <a:blip r:embed="rId13">
+                      <a:extLst>
+                        <a:ext uri="{28A0092B-C50C-407E-A947-70E740481C1C}">
+                          <a14:useLocalDpi xmlns:a14="http://schemas.microsoft.com/office/drawing/2010/main" val="0"/>
+                        </a:ext>
+                      </a:extLst>
+                    </a:blip>
+                    <a:srcRect/>
+                    <a:stretch>
+                      <a:fillRect/>
+                    </a:stretch>
+                  </pic:blipFill>
+                  <pic:spPr bwMode="auto">
+                    <a:xfrm>
+                      <a:off x="0" y="0"/>
+                      <a:ext cx="5029200" cy="1674495"/>
+                    </a:xfrm>
+                    <a:prstGeom prst="rect">
+                      <a:avLst/>
+                    </a:prstGeom>
+                    <a:noFill/>
+                    <a:ln>
+                      <a:noFill/>
+                    </a:ln>
+                  </pic:spPr>
+                </pic:pic>
+              </a:graphicData>
+            </a:graphic>
+          </wp:inline>
+        </w:drawing>
+      </w:r>
+    </w:p>
+    <w:p>
+      <w:pPr>
+        <w:pStyle w:val="titreniv1"/>
+      </w:pPr>
+      <w:r>
+        <w:t>Les activités : Le cycle de vie</w:t>
+      </w:r>
+    </w:p>
+    <w:p>
+      <w:r>
+        <w:t>​​​​​​​Les activités dans le système sont gérées comme une pile d'activités.</w:t>
+      </w:r>
+    </w:p>
+    <w:p>
+      <w:r>
+        <w:t>Lorsqu'une nouvelle activité est lancée, elle est placée en haut de la pile et prend le focus.</w:t>
+      </w:r>
+    </w:p>
+    <w:p>
+      <w:r>
+        <w:t>Une activité n'a que quatre états :</w:t>
+      </w:r>
+    </w:p>
+    <w:p>
+      <w:r>
+        <w:t>•Si une activité est au premier plan de l'écran (en haut de la pile), elle est active ou en cours d'exécution.</w:t>
+      </w:r>
+    </w:p>
+    <w:p>
+      <w:r>
+        <w:t>•Si une activité a perdu son focus mais reste visible (c'est-à-dire qu'une nouvelle activité non complète ou transparente a priorité sur votre activité), elle est mise en pause. Une activité en pause est complètement vivante (elle conserve toutes les informations d'état et de membre et reste attachée au gestionnaire de fenêtres), mais peut être détruite par le système dans des situations de mémoire extrêmement faible.</w:t>
+      </w:r>
+    </w:p>
+    <w:p>
+      <w:r>
+        <w:t>•Si une activité est complètement masquée par une autre activité, elle est arrêtée. Elle conserve toujours toutes les informations d'état et de membre, mais elle n'est cependant plus visible pour l'utilisateur.</w:t>
+      </w:r>
+    </w:p>
+    <w:p>
+      <w:r>
+        <w:t>•Si une activité est mise en pause ou arrêtée, le système peut supprimer l'activité de la mémoire en lui demandant de terminer ou en supprimant simplement son processus. Quand elle est à nouveau affichée à l'utilisateur, elle doit être complètement redémarrée et restaurée à son état précédent.</w:t>
+      </w:r>
+    </w:p>
+    <w:p>
+      <w:r>
+        <w:t>•Le diagramme suivant montre les chemins d'état importants d'une activité. Les rectangles blancs représentent les méthodes de rappel que vous pouvez implémenter pour effectuer des opérations lorsque l'activité se déplace entre les états. Les ovales colorés sont les différents états dans lesquels l'activité peut être.</w:t>
+      </w:r>
+    </w:p>
+    <w:p>
+      <w:r>
+        <w:rPr>
+          <w:noProof/>
+        </w:rPr>
+        <w:lastRenderedPageBreak/>
+        <w:drawing>
+          <wp:inline distT="0" distB="0" distL="0" distR="0" wp14:anchorId="208739E5" wp14:editId="059F8026">
+            <wp:extent cx="2582883" cy="3235764"/>
+            <wp:effectExtent l="0" t="0" r="8255" b="3175"/>
+            <wp:docPr id="4" name="Image 4"/>
+            <wp:cNvGraphicFramePr>
+              <a:graphicFrameLocks xmlns:a="http://schemas.openxmlformats.org/drawingml/2006/main" noChangeAspect="1"/>
+            </wp:cNvGraphicFramePr>
+            <a:graphic xmlns:a="http://schemas.openxmlformats.org/drawingml/2006/main">
+              <a:graphicData uri="http://schemas.openxmlformats.org/drawingml/2006/picture">
+                <pic:pic xmlns:pic="http://schemas.openxmlformats.org/drawingml/2006/picture">
+                  <pic:nvPicPr>
+                    <pic:cNvPr id="0" name="Picture 4"/>
+                    <pic:cNvPicPr>
+                      <a:picLocks noChangeAspect="1" noChangeArrowheads="1"/>
+                    </pic:cNvPicPr>
+                  </pic:nvPicPr>
+                  <pic:blipFill>
+                    <a:blip r:embed="rId14">
+                      <a:extLst>
+                        <a:ext uri="{28A0092B-C50C-407E-A947-70E740481C1C}">
+                          <a14:useLocalDpi xmlns:a14="http://schemas.microsoft.com/office/drawing/2010/main" val="0"/>
+                        </a:ext>
+                      </a:extLst>
+                    </a:blip>
+                    <a:srcRect/>
+                    <a:stretch>
+                      <a:fillRect/>
+                    </a:stretch>
+                  </pic:blipFill>
+                  <pic:spPr bwMode="auto">
+                    <a:xfrm>
+                      <a:off x="0" y="0"/>
+                      <a:ext cx="2615272" cy="3276341"/>
+                    </a:xfrm>
+                    <a:prstGeom prst="rect">
+                      <a:avLst/>
+                    </a:prstGeom>
+                    <a:noFill/>
+                    <a:ln>
+                      <a:noFill/>
+                    </a:ln>
+                  </pic:spPr>
+                </pic:pic>
+              </a:graphicData>
+            </a:graphic>
+          </wp:inline>
+        </w:drawing>
+      </w:r>
+    </w:p>
+    <w:p>
+      <w:pPr>
+        <w:rPr>
+          <w:lang w:eastAsia="fr-FR"/>
+        </w:rPr>
+      </w:pPr>
+      <w:r>
+        <w:rPr>
+          <w:lang w:eastAsia="fr-FR"/>
+        </w:rPr>
+        <w:t>Il y a trois boucles clés que vous pourriez vouloir suivre dans votre activité :</w:t>
+      </w:r>
+    </w:p>
+    <w:p>
+      <w:pPr>
+        <w:rPr>
+          <w:lang w:eastAsia="fr-FR"/>
+        </w:rPr>
+      </w:pPr>
+      <w:r>
+        <w:rPr>
+          <w:lang w:eastAsia="fr-FR"/>
+        </w:rPr>
+        <w:t>•La durée de vie totale d'une activité se produit entre le premier appel à </w:t>
+      </w:r>
+      <w:proofErr w:type="gramStart"/>
+      <w:r>
+        <w:rPr>
+          <w:lang w:eastAsia="fr-FR"/>
+        </w:rPr>
+        <w:t>onCreate(</w:t>
+      </w:r>
+      <w:proofErr w:type="gramEnd"/>
+      <w:r>
+        <w:rPr>
+          <w:lang w:eastAsia="fr-FR"/>
+        </w:rPr>
+        <w:t>Bundle) et un appel final unique à </w:t>
+      </w:r>
+      <w:proofErr w:type="spellStart"/>
+      <w:r>
+        <w:rPr>
+          <w:lang w:eastAsia="fr-FR"/>
+        </w:rPr>
+        <w:t>onDestroy</w:t>
+      </w:r>
+      <w:proofErr w:type="spellEnd"/>
+      <w:r>
+        <w:rPr>
+          <w:lang w:eastAsia="fr-FR"/>
+        </w:rPr>
+        <w:t>(). Une activité effectuera toutes les configurations de l'état « global » dans </w:t>
+      </w:r>
+      <w:proofErr w:type="gramStart"/>
+      <w:r>
+        <w:rPr>
+          <w:lang w:eastAsia="fr-FR"/>
+        </w:rPr>
+        <w:t>onCreate(</w:t>
+      </w:r>
+      <w:proofErr w:type="gramEnd"/>
+      <w:r>
+        <w:rPr>
+          <w:lang w:eastAsia="fr-FR"/>
+        </w:rPr>
+        <w:t>) et libérera toutes les ressources restantes dans </w:t>
+      </w:r>
+      <w:proofErr w:type="spellStart"/>
+      <w:r>
+        <w:rPr>
+          <w:lang w:eastAsia="fr-FR"/>
+        </w:rPr>
+        <w:t>onDestroy</w:t>
+      </w:r>
+      <w:proofErr w:type="spellEnd"/>
+      <w:r>
+        <w:rPr>
+          <w:lang w:eastAsia="fr-FR"/>
+        </w:rPr>
+        <w:t>(). Par exemple, si un thread s'exécute en arrière-plan pour télécharger des données à partir du réseau, l’activité peut créer ce thread dans </w:t>
+      </w:r>
+      <w:proofErr w:type="gramStart"/>
+      <w:r>
+        <w:rPr>
+          <w:lang w:eastAsia="fr-FR"/>
+        </w:rPr>
+        <w:t>onCreate(</w:t>
+      </w:r>
+      <w:proofErr w:type="gramEnd"/>
+      <w:r>
+        <w:rPr>
+          <w:lang w:eastAsia="fr-FR"/>
+        </w:rPr>
+        <w:t>) puis l’arrêter dans </w:t>
+      </w:r>
+      <w:proofErr w:type="spellStart"/>
+      <w:r>
+        <w:rPr>
+          <w:lang w:eastAsia="fr-FR"/>
+        </w:rPr>
+        <w:t>onDestroy</w:t>
+      </w:r>
+      <w:proofErr w:type="spellEnd"/>
+      <w:r>
+        <w:rPr>
+          <w:lang w:eastAsia="fr-FR"/>
+        </w:rPr>
+        <w:t>().</w:t>
+      </w:r>
+    </w:p>
+    <w:p>
+      <w:pPr>
+        <w:rPr>
+          <w:lang w:eastAsia="fr-FR"/>
+        </w:rPr>
+      </w:pPr>
+      <w:r>
+        <w:rPr>
+          <w:lang w:eastAsia="fr-FR"/>
+        </w:rPr>
+        <w:t>•La durée de vie visible d'une activité se produit entre un appel à </w:t>
+      </w:r>
+      <w:proofErr w:type="spellStart"/>
+      <w:proofErr w:type="gramStart"/>
+      <w:r>
+        <w:rPr>
+          <w:lang w:eastAsia="fr-FR"/>
+        </w:rPr>
+        <w:t>onStart</w:t>
+      </w:r>
+      <w:proofErr w:type="spellEnd"/>
+      <w:r>
+        <w:rPr>
+          <w:lang w:eastAsia="fr-FR"/>
+        </w:rPr>
+        <w:t>(</w:t>
+      </w:r>
+      <w:proofErr w:type="gramEnd"/>
+      <w:r>
+        <w:rPr>
+          <w:lang w:eastAsia="fr-FR"/>
+        </w:rPr>
+        <w:t>) et un appel correspondant à </w:t>
+      </w:r>
+      <w:proofErr w:type="spellStart"/>
+      <w:r>
+        <w:rPr>
+          <w:lang w:eastAsia="fr-FR"/>
+        </w:rPr>
+        <w:t>onStop</w:t>
+      </w:r>
+      <w:proofErr w:type="spellEnd"/>
+      <w:r>
+        <w:rPr>
+          <w:lang w:eastAsia="fr-FR"/>
+        </w:rPr>
+        <w:t>(). Pendant ce temps, l'utilisateur peut voir l'activité à l'écran, bien qu’elle ne soit pas au premier plan et n'interagisse pas avec l'utilisateur. Entre ces deux méthodes, vous pouvez gérer les ressources nécessaires pour montrer l'activité à l'utilisateur. Par exemple, vous pouvez enregistrer un </w:t>
+      </w:r>
+      <w:proofErr w:type="spellStart"/>
+      <w:r>
+        <w:rPr>
+          <w:lang w:eastAsia="fr-FR"/>
+        </w:rPr>
+        <w:t>BroadcastReceiver</w:t>
+      </w:r>
+      <w:proofErr w:type="spellEnd"/>
+      <w:r>
+        <w:rPr>
+          <w:lang w:eastAsia="fr-FR"/>
+        </w:rPr>
+        <w:t> dans </w:t>
+      </w:r>
+      <w:proofErr w:type="spellStart"/>
+      <w:proofErr w:type="gramStart"/>
+      <w:r>
+        <w:rPr>
+          <w:lang w:eastAsia="fr-FR"/>
+        </w:rPr>
+        <w:t>onStart</w:t>
+      </w:r>
+      <w:proofErr w:type="spellEnd"/>
+      <w:r>
+        <w:rPr>
+          <w:lang w:eastAsia="fr-FR"/>
+        </w:rPr>
+        <w:t>(</w:t>
+      </w:r>
+      <w:proofErr w:type="gramEnd"/>
+      <w:r>
+        <w:rPr>
+          <w:lang w:eastAsia="fr-FR"/>
+        </w:rPr>
+        <w:t>) pour surveiller les modifications qui affectent votre interface utilisateur et l'annuler dans </w:t>
+      </w:r>
+      <w:proofErr w:type="spellStart"/>
+      <w:r>
+        <w:rPr>
+          <w:lang w:eastAsia="fr-FR"/>
+        </w:rPr>
+        <w:t>onStop</w:t>
+      </w:r>
+      <w:proofErr w:type="spellEnd"/>
+      <w:r>
+        <w:rPr>
+          <w:lang w:eastAsia="fr-FR"/>
+        </w:rPr>
+        <w:t>() lorsque l'utilisateur ne voit plus ce que vous affichez. Les méthodes </w:t>
+      </w:r>
+      <w:proofErr w:type="spellStart"/>
+      <w:proofErr w:type="gramStart"/>
+      <w:r>
+        <w:rPr>
+          <w:lang w:eastAsia="fr-FR"/>
+        </w:rPr>
+        <w:t>onStart</w:t>
+      </w:r>
+      <w:proofErr w:type="spellEnd"/>
+      <w:r>
+        <w:rPr>
+          <w:lang w:eastAsia="fr-FR"/>
+        </w:rPr>
+        <w:t>(</w:t>
+      </w:r>
+      <w:proofErr w:type="gramEnd"/>
+      <w:r>
+        <w:rPr>
+          <w:lang w:eastAsia="fr-FR"/>
+        </w:rPr>
+        <w:t>) et </w:t>
+      </w:r>
+      <w:proofErr w:type="spellStart"/>
+      <w:r>
+        <w:rPr>
+          <w:lang w:eastAsia="fr-FR"/>
+        </w:rPr>
+        <w:t>onStop</w:t>
+      </w:r>
+      <w:proofErr w:type="spellEnd"/>
+      <w:r>
+        <w:rPr>
+          <w:lang w:eastAsia="fr-FR"/>
+        </w:rPr>
+        <w:t>() peuvent être appelées plusieurs fois, car l'activité devient visible et masquée pour l'utilisateur.</w:t>
+      </w:r>
+    </w:p>
+    <w:p>
+      <w:pPr>
+        <w:rPr>
+          <w:lang w:eastAsia="fr-FR"/>
+        </w:rPr>
+      </w:pPr>
+      <w:r>
+        <w:rPr>
+          <w:lang w:eastAsia="fr-FR"/>
+        </w:rPr>
+        <w:t>•La vie de premier plan d'une activité se produit entre un appel à </w:t>
+      </w:r>
+      <w:proofErr w:type="spellStart"/>
+      <w:proofErr w:type="gramStart"/>
+      <w:r>
+        <w:rPr>
+          <w:lang w:eastAsia="fr-FR"/>
+        </w:rPr>
+        <w:t>onResume</w:t>
+      </w:r>
+      <w:proofErr w:type="spellEnd"/>
+      <w:r>
+        <w:rPr>
+          <w:lang w:eastAsia="fr-FR"/>
+        </w:rPr>
+        <w:t>(</w:t>
+      </w:r>
+      <w:proofErr w:type="gramEnd"/>
+      <w:r>
+        <w:rPr>
+          <w:lang w:eastAsia="fr-FR"/>
+        </w:rPr>
+        <w:t>) et un appel correspondant à </w:t>
+      </w:r>
+      <w:proofErr w:type="spellStart"/>
+      <w:r>
+        <w:rPr>
+          <w:lang w:eastAsia="fr-FR"/>
+        </w:rPr>
+        <w:t>onPause</w:t>
+      </w:r>
+      <w:proofErr w:type="spellEnd"/>
+      <w:r>
+        <w:rPr>
+          <w:lang w:eastAsia="fr-FR"/>
+        </w:rPr>
+        <w:t>(). Pendant ce temps, l'activité est en face de toutes les autres activités et interagit avec l'utilisateur. Une activité peut souvent passer entre les états de reprise et de pause (par exemple, lorsque l'appareil se met en veille, lorsqu'un résultat d'activité est délivré, lorsqu'une nouvelle intention est fournie), le code de ces méthodes doit donc être assez léger.</w:t>
+      </w:r>
+    </w:p>
+    <w:p>
+      <w:pPr>
+        <w:rPr>
+          <w:lang w:eastAsia="fr-FR"/>
+        </w:rPr>
+      </w:pPr>
+      <w:r>
+        <w:rPr>
+          <w:lang w:eastAsia="fr-FR"/>
+        </w:rPr>
+        <w:t>•Le cycle de vie entier d'une activité est défini par les méthodes d'activité suivantes. Tous ces éléments sont des points d'ancrage que vous pouvez remplacer pour effectuer un travail approprié lorsque l'activité change d'état. Toutes les activités implémenteront </w:t>
+      </w:r>
+      <w:proofErr w:type="gramStart"/>
+      <w:r>
+        <w:rPr>
+          <w:lang w:eastAsia="fr-FR"/>
+        </w:rPr>
+        <w:t>onCreate(</w:t>
+      </w:r>
+      <w:proofErr w:type="gramEnd"/>
+      <w:r>
+        <w:rPr>
+          <w:lang w:eastAsia="fr-FR"/>
+        </w:rPr>
+        <w:t>Bundle) pour effectuer leur configuration initiale. Beaucoup vont également mettre en œuvre </w:t>
+      </w:r>
+      <w:proofErr w:type="spellStart"/>
+      <w:proofErr w:type="gramStart"/>
+      <w:r>
+        <w:rPr>
+          <w:lang w:eastAsia="fr-FR"/>
+        </w:rPr>
+        <w:t>onPause</w:t>
+      </w:r>
+      <w:proofErr w:type="spellEnd"/>
+      <w:r>
+        <w:rPr>
+          <w:lang w:eastAsia="fr-FR"/>
+        </w:rPr>
+        <w:t>(</w:t>
+      </w:r>
+      <w:proofErr w:type="gramEnd"/>
+      <w:r>
+        <w:rPr>
+          <w:lang w:eastAsia="fr-FR"/>
+        </w:rPr>
+        <w:t xml:space="preserve">) pour valider les modifications apportées </w:t>
+      </w:r>
+      <w:r>
+        <w:rPr>
+          <w:lang w:eastAsia="fr-FR"/>
+        </w:rPr>
+        <w:lastRenderedPageBreak/>
+        <w:t>aux données et se préparer à cesser d'interagir avec l'utilisateur. Vous devriez toujours appeler votre superclasse lors de l'implémentation de ces méthodes.</w:t>
+      </w:r>
+    </w:p>
+    <w:p>
+      <w:pPr>
+        <w:pStyle w:val="titreniv1"/>
+      </w:pPr>
+      <w:r>
+        <w:t>Démonstration de compréhension du cycle de vie</w:t>
+      </w:r>
+    </w:p>
+    <w:p>
+      <w:r>
+        <w:t>Cette démonstration permet de bien comprendre grâce aux logs le fonctionnement du cycle de vie d'une activité.</w:t>
+      </w:r>
+    </w:p>
+    <w:p/>
+    <w:p/>
+    <w:p/>
+    <w:p/>
+    <w:p/>
+    <w:p/>
     <w:p/>
     <w:sectPr>
-      <w:headerReference w:type="even" r:id="rId11"/>
-      <w:headerReference w:type="default" r:id="rId12"/>
-      <w:footerReference w:type="even" r:id="rId13"/>
-      <w:footerReference w:type="default" r:id="rId14"/>
-      <w:footerReference w:type="first" r:id="rId15"/>
+      <w:headerReference w:type="even" r:id="rId15"/>
+      <w:headerReference w:type="default" r:id="rId16"/>
+      <w:footerReference w:type="even" r:id="rId17"/>
+      <w:footerReference w:type="default" r:id="rId18"/>
+      <w:footerReference w:type="first" r:id="rId19"/>
       <w:pgSz w:w="11906" w:h="16838" w:code="9"/>
       <w:pgMar w:top="1418" w:right="2552" w:bottom="1418" w:left="1418" w:header="720" w:footer="720" w:gutter="0"/>
       <w:cols w:space="720"/>
@@ -18,7 +1819,7 @@
 </file>
 
 <file path=word/endnotes.xml><?xml version="1.0" encoding="utf-8"?>
-<w:endnotes xmlns:wpc="http://schemas.microsoft.com/office/word/2010/wordprocessingCanvas" xmlns:cx="http://schemas.microsoft.com/office/drawing/2014/chartex" xmlns:cx1="http://schemas.microsoft.com/office/drawing/2015/9/8/chartex" xmlns:cx2="http://schemas.microsoft.com/office/drawing/2015/10/21/chartex" xmlns:cx3="http://schemas.microsoft.com/office/drawing/2016/5/9/chartex" xmlns:cx4="http://schemas.microsoft.com/office/drawing/2016/5/10/chartex" xmlns:cx5="http://schemas.microsoft.com/office/drawing/2016/5/11/chartex" xmlns:cx6="http://schemas.microsoft.com/office/drawing/2016/5/12/chartex" xmlns:cx7="http://schemas.microsoft.com/office/drawing/2016/5/13/chartex" xmlns:cx8="http://schemas.microsoft.com/office/drawing/2016/5/14/chartex" xmlns:mc="http://schemas.openxmlformats.org/markup-compatibility/2006" xmlns:aink="http://schemas.microsoft.com/office/drawing/2016/ink" xmlns:am3d="http://schemas.microsoft.com/office/drawing/2017/model3d" xmlns:o="urn:schemas-microsoft-com:office:office" xmlns:r="http://schemas.openxmlformats.org/officeDocument/2006/relationships" xmlns:m="http://schemas.openxmlformats.org/officeDocument/2006/math" xmlns:v="urn:schemas-microsoft-com:vml" xmlns:wp14="http://schemas.microsoft.com/office/word/2010/wordprocessingDrawing" xmlns:wp="http://schemas.openxmlformats.org/drawingml/2006/wordprocessingDrawing" xmlns:w10="urn:schemas-microsoft-com:office:word" xmlns:w="http://schemas.openxmlformats.org/wordprocessingml/2006/main" xmlns:w14="http://schemas.microsoft.com/office/word/2010/wordml" xmlns:w15="http://schemas.microsoft.com/office/word/2012/wordml" xmlns:w16cex="http://schemas.microsoft.com/office/word/2018/wordml/cex" xmlns:w16cid="http://schemas.microsoft.com/office/word/2016/wordml/cid" xmlns:w16="http://schemas.microsoft.com/office/word/2018/wordml" xmlns:w16sdtdh="http://schemas.microsoft.com/office/word/2020/wordml/sdtdatahash" xmlns:w16se="http://schemas.microsoft.com/office/word/2015/wordml/symex" xmlns:wpg="http://schemas.microsoft.com/office/word/2010/wordprocessingGroup" xmlns:wpi="http://schemas.microsoft.com/office/word/2010/wordprocessingInk" xmlns:wne="http://schemas.microsoft.com/office/word/2006/wordml" xmlns:wps="http://schemas.microsoft.com/office/word/2010/wordprocessingShape" mc:Ignorable="w14 w15 w16se w16cid w16 w16cex w16sdtdh wp14">
+<w:endnotes xmlns:wpc="http://schemas.microsoft.com/office/word/2010/wordprocessingCanvas" xmlns:cx="http://schemas.microsoft.com/office/drawing/2014/chartex" xmlns:cx1="http://schemas.microsoft.com/office/drawing/2015/9/8/chartex" xmlns:cx2="http://schemas.microsoft.com/office/drawing/2015/10/21/chartex" xmlns:cx3="http://schemas.microsoft.com/office/drawing/2016/5/9/chartex" xmlns:cx4="http://schemas.microsoft.com/office/drawing/2016/5/10/chartex" xmlns:cx5="http://schemas.microsoft.com/office/drawing/2016/5/11/chartex" xmlns:cx6="http://schemas.microsoft.com/office/drawing/2016/5/12/chartex" xmlns:cx7="http://schemas.microsoft.com/office/drawing/2016/5/13/chartex" xmlns:cx8="http://schemas.microsoft.com/office/drawing/2016/5/14/chartex" xmlns:mc="http://schemas.openxmlformats.org/markup-compatibility/2006" xmlns:aink="http://schemas.microsoft.com/office/drawing/2016/ink" xmlns:am3d="http://schemas.microsoft.com/office/drawing/2017/model3d" xmlns:o="urn:schemas-microsoft-com:office:office" xmlns:r="http://schemas.openxmlformats.org/officeDocument/2006/relationships" xmlns:m="http://schemas.openxmlformats.org/officeDocument/2006/math" xmlns:v="urn:schemas-microsoft-com:vml" xmlns:wp14="http://schemas.microsoft.com/office/word/2010/wordprocessingDrawing" xmlns:wp="http://schemas.openxmlformats.org/drawingml/2006/wordprocessingDrawing" xmlns:w10="urn:schemas-microsoft-com:office:word" xmlns:w="http://schemas.openxmlformats.org/wordprocessingml/2006/main" xmlns:w14="http://schemas.microsoft.com/office/word/2010/wordml" xmlns:w15="http://schemas.microsoft.com/office/word/2012/wordml" xmlns:w16cex="http://schemas.microsoft.com/office/word/2018/wordml/cex" xmlns:w16cid="http://schemas.microsoft.com/office/word/2016/wordml/cid" xmlns:w16="http://schemas.microsoft.com/office/word/2018/wordml" xmlns:w16se="http://schemas.microsoft.com/office/word/2015/wordml/symex" xmlns:wpg="http://schemas.microsoft.com/office/word/2010/wordprocessingGroup" xmlns:wpi="http://schemas.microsoft.com/office/word/2010/wordprocessingInk" xmlns:wne="http://schemas.microsoft.com/office/word/2006/wordml" xmlns:wps="http://schemas.microsoft.com/office/word/2010/wordprocessingShape" mc:Ignorable="w14 w15 w16se w16cid w16 w16cex wp14">
   <w:endnote w:type="separator" w:id="-1">
     <w:p>
       <w:r>
@@ -39,7 +1840,7 @@
 </file>
 
 <file path=word/footer1.xml><?xml version="1.0" encoding="utf-8"?>
-<w:ftr xmlns:wpc="http://schemas.microsoft.com/office/word/2010/wordprocessingCanvas" xmlns:cx="http://schemas.microsoft.com/office/drawing/2014/chartex" xmlns:cx1="http://schemas.microsoft.com/office/drawing/2015/9/8/chartex" xmlns:cx2="http://schemas.microsoft.com/office/drawing/2015/10/21/chartex" xmlns:cx3="http://schemas.microsoft.com/office/drawing/2016/5/9/chartex" xmlns:cx4="http://schemas.microsoft.com/office/drawing/2016/5/10/chartex" xmlns:cx5="http://schemas.microsoft.com/office/drawing/2016/5/11/chartex" xmlns:cx6="http://schemas.microsoft.com/office/drawing/2016/5/12/chartex" xmlns:cx7="http://schemas.microsoft.com/office/drawing/2016/5/13/chartex" xmlns:cx8="http://schemas.microsoft.com/office/drawing/2016/5/14/chartex" xmlns:mc="http://schemas.openxmlformats.org/markup-compatibility/2006" xmlns:aink="http://schemas.microsoft.com/office/drawing/2016/ink" xmlns:am3d="http://schemas.microsoft.com/office/drawing/2017/model3d" xmlns:o="urn:schemas-microsoft-com:office:office" xmlns:r="http://schemas.openxmlformats.org/officeDocument/2006/relationships" xmlns:m="http://schemas.openxmlformats.org/officeDocument/2006/math" xmlns:v="urn:schemas-microsoft-com:vml" xmlns:wp14="http://schemas.microsoft.com/office/word/2010/wordprocessingDrawing" xmlns:wp="http://schemas.openxmlformats.org/drawingml/2006/wordprocessingDrawing" xmlns:w10="urn:schemas-microsoft-com:office:word" xmlns:w="http://schemas.openxmlformats.org/wordprocessingml/2006/main" xmlns:w14="http://schemas.microsoft.com/office/word/2010/wordml" xmlns:w15="http://schemas.microsoft.com/office/word/2012/wordml" xmlns:w16cex="http://schemas.microsoft.com/office/word/2018/wordml/cex" xmlns:w16cid="http://schemas.microsoft.com/office/word/2016/wordml/cid" xmlns:w16="http://schemas.microsoft.com/office/word/2018/wordml" xmlns:w16sdtdh="http://schemas.microsoft.com/office/word/2020/wordml/sdtdatahash" xmlns:w16se="http://schemas.microsoft.com/office/word/2015/wordml/symex" xmlns:wpg="http://schemas.microsoft.com/office/word/2010/wordprocessingGroup" xmlns:wpi="http://schemas.microsoft.com/office/word/2010/wordprocessingInk" xmlns:wne="http://schemas.microsoft.com/office/word/2006/wordml" xmlns:wps="http://schemas.microsoft.com/office/word/2010/wordprocessingShape" mc:Ignorable="w14 w15 w16se w16cid w16 w16cex w16sdtdh wp14">
+<w:ftr xmlns:wpc="http://schemas.microsoft.com/office/word/2010/wordprocessingCanvas" xmlns:cx="http://schemas.microsoft.com/office/drawing/2014/chartex" xmlns:cx1="http://schemas.microsoft.com/office/drawing/2015/9/8/chartex" xmlns:cx2="http://schemas.microsoft.com/office/drawing/2015/10/21/chartex" xmlns:cx3="http://schemas.microsoft.com/office/drawing/2016/5/9/chartex" xmlns:cx4="http://schemas.microsoft.com/office/drawing/2016/5/10/chartex" xmlns:cx5="http://schemas.microsoft.com/office/drawing/2016/5/11/chartex" xmlns:cx6="http://schemas.microsoft.com/office/drawing/2016/5/12/chartex" xmlns:cx7="http://schemas.microsoft.com/office/drawing/2016/5/13/chartex" xmlns:cx8="http://schemas.microsoft.com/office/drawing/2016/5/14/chartex" xmlns:mc="http://schemas.openxmlformats.org/markup-compatibility/2006" xmlns:aink="http://schemas.microsoft.com/office/drawing/2016/ink" xmlns:am3d="http://schemas.microsoft.com/office/drawing/2017/model3d" xmlns:o="urn:schemas-microsoft-com:office:office" xmlns:r="http://schemas.openxmlformats.org/officeDocument/2006/relationships" xmlns:m="http://schemas.openxmlformats.org/officeDocument/2006/math" xmlns:v="urn:schemas-microsoft-com:vml" xmlns:wp14="http://schemas.microsoft.com/office/word/2010/wordprocessingDrawing" xmlns:wp="http://schemas.openxmlformats.org/drawingml/2006/wordprocessingDrawing" xmlns:w10="urn:schemas-microsoft-com:office:word" xmlns:w="http://schemas.openxmlformats.org/wordprocessingml/2006/main" xmlns:w14="http://schemas.microsoft.com/office/word/2010/wordml" xmlns:w15="http://schemas.microsoft.com/office/word/2012/wordml" xmlns:w16cex="http://schemas.microsoft.com/office/word/2018/wordml/cex" xmlns:w16cid="http://schemas.microsoft.com/office/word/2016/wordml/cid" xmlns:w16="http://schemas.microsoft.com/office/word/2018/wordml" xmlns:w16se="http://schemas.microsoft.com/office/word/2015/wordml/symex" xmlns:wpg="http://schemas.microsoft.com/office/word/2010/wordprocessingGroup" xmlns:wpi="http://schemas.microsoft.com/office/word/2010/wordprocessingInk" xmlns:wne="http://schemas.microsoft.com/office/word/2006/wordml" xmlns:wps="http://schemas.microsoft.com/office/word/2010/wordprocessingShape" mc:Ignorable="w14 w15 w16se w16cid w16 w16cex wp14">
   <w:p>
     <w:pPr>
       <w:pStyle w:val="Pieddepage"/>
@@ -78,7 +1879,7 @@
 </file>
 
 <file path=word/footer2.xml><?xml version="1.0" encoding="utf-8"?>
-<w:ftr xmlns:wpc="http://schemas.microsoft.com/office/word/2010/wordprocessingCanvas" xmlns:cx="http://schemas.microsoft.com/office/drawing/2014/chartex" xmlns:cx1="http://schemas.microsoft.com/office/drawing/2015/9/8/chartex" xmlns:cx2="http://schemas.microsoft.com/office/drawing/2015/10/21/chartex" xmlns:cx3="http://schemas.microsoft.com/office/drawing/2016/5/9/chartex" xmlns:cx4="http://schemas.microsoft.com/office/drawing/2016/5/10/chartex" xmlns:cx5="http://schemas.microsoft.com/office/drawing/2016/5/11/chartex" xmlns:cx6="http://schemas.microsoft.com/office/drawing/2016/5/12/chartex" xmlns:cx7="http://schemas.microsoft.com/office/drawing/2016/5/13/chartex" xmlns:cx8="http://schemas.microsoft.com/office/drawing/2016/5/14/chartex" xmlns:mc="http://schemas.openxmlformats.org/markup-compatibility/2006" xmlns:aink="http://schemas.microsoft.com/office/drawing/2016/ink" xmlns:am3d="http://schemas.microsoft.com/office/drawing/2017/model3d" xmlns:o="urn:schemas-microsoft-com:office:office" xmlns:r="http://schemas.openxmlformats.org/officeDocument/2006/relationships" xmlns:m="http://schemas.openxmlformats.org/officeDocument/2006/math" xmlns:v="urn:schemas-microsoft-com:vml" xmlns:wp14="http://schemas.microsoft.com/office/word/2010/wordprocessingDrawing" xmlns:wp="http://schemas.openxmlformats.org/drawingml/2006/wordprocessingDrawing" xmlns:w10="urn:schemas-microsoft-com:office:word" xmlns:w="http://schemas.openxmlformats.org/wordprocessingml/2006/main" xmlns:w14="http://schemas.microsoft.com/office/word/2010/wordml" xmlns:w15="http://schemas.microsoft.com/office/word/2012/wordml" xmlns:w16cex="http://schemas.microsoft.com/office/word/2018/wordml/cex" xmlns:w16cid="http://schemas.microsoft.com/office/word/2016/wordml/cid" xmlns:w16="http://schemas.microsoft.com/office/word/2018/wordml" xmlns:w16sdtdh="http://schemas.microsoft.com/office/word/2020/wordml/sdtdatahash" xmlns:w16se="http://schemas.microsoft.com/office/word/2015/wordml/symex" xmlns:wpg="http://schemas.microsoft.com/office/word/2010/wordprocessingGroup" xmlns:wpi="http://schemas.microsoft.com/office/word/2010/wordprocessingInk" xmlns:wne="http://schemas.microsoft.com/office/word/2006/wordml" xmlns:wps="http://schemas.microsoft.com/office/word/2010/wordprocessingShape" mc:Ignorable="w14 w15 w16se w16cid w16 w16cex w16sdtdh wp14">
+<w:ftr xmlns:wpc="http://schemas.microsoft.com/office/word/2010/wordprocessingCanvas" xmlns:cx="http://schemas.microsoft.com/office/drawing/2014/chartex" xmlns:cx1="http://schemas.microsoft.com/office/drawing/2015/9/8/chartex" xmlns:cx2="http://schemas.microsoft.com/office/drawing/2015/10/21/chartex" xmlns:cx3="http://schemas.microsoft.com/office/drawing/2016/5/9/chartex" xmlns:cx4="http://schemas.microsoft.com/office/drawing/2016/5/10/chartex" xmlns:cx5="http://schemas.microsoft.com/office/drawing/2016/5/11/chartex" xmlns:cx6="http://schemas.microsoft.com/office/drawing/2016/5/12/chartex" xmlns:cx7="http://schemas.microsoft.com/office/drawing/2016/5/13/chartex" xmlns:cx8="http://schemas.microsoft.com/office/drawing/2016/5/14/chartex" xmlns:mc="http://schemas.openxmlformats.org/markup-compatibility/2006" xmlns:aink="http://schemas.microsoft.com/office/drawing/2016/ink" xmlns:am3d="http://schemas.microsoft.com/office/drawing/2017/model3d" xmlns:o="urn:schemas-microsoft-com:office:office" xmlns:r="http://schemas.openxmlformats.org/officeDocument/2006/relationships" xmlns:m="http://schemas.openxmlformats.org/officeDocument/2006/math" xmlns:v="urn:schemas-microsoft-com:vml" xmlns:wp14="http://schemas.microsoft.com/office/word/2010/wordprocessingDrawing" xmlns:wp="http://schemas.openxmlformats.org/drawingml/2006/wordprocessingDrawing" xmlns:w10="urn:schemas-microsoft-com:office:word" xmlns:w="http://schemas.openxmlformats.org/wordprocessingml/2006/main" xmlns:w14="http://schemas.microsoft.com/office/word/2010/wordml" xmlns:w15="http://schemas.microsoft.com/office/word/2012/wordml" xmlns:w16cex="http://schemas.microsoft.com/office/word/2018/wordml/cex" xmlns:w16cid="http://schemas.microsoft.com/office/word/2016/wordml/cid" xmlns:w16="http://schemas.microsoft.com/office/word/2018/wordml" xmlns:w16se="http://schemas.microsoft.com/office/word/2015/wordml/symex" xmlns:wpg="http://schemas.microsoft.com/office/word/2010/wordprocessingGroup" xmlns:wpi="http://schemas.microsoft.com/office/word/2010/wordprocessingInk" xmlns:wne="http://schemas.microsoft.com/office/word/2006/wordml" xmlns:wps="http://schemas.microsoft.com/office/word/2010/wordprocessingShape" mc:Ignorable="w14 w15 w16se w16cid w16 w16cex wp14">
   <w:p>
     <w:pPr>
       <w:pStyle w:val="Pieddepage"/>
@@ -162,7 +1963,7 @@
 </file>
 
 <file path=word/footer3.xml><?xml version="1.0" encoding="utf-8"?>
-<w:ftr xmlns:wpc="http://schemas.microsoft.com/office/word/2010/wordprocessingCanvas" xmlns:cx="http://schemas.microsoft.com/office/drawing/2014/chartex" xmlns:cx1="http://schemas.microsoft.com/office/drawing/2015/9/8/chartex" xmlns:cx2="http://schemas.microsoft.com/office/drawing/2015/10/21/chartex" xmlns:cx3="http://schemas.microsoft.com/office/drawing/2016/5/9/chartex" xmlns:cx4="http://schemas.microsoft.com/office/drawing/2016/5/10/chartex" xmlns:cx5="http://schemas.microsoft.com/office/drawing/2016/5/11/chartex" xmlns:cx6="http://schemas.microsoft.com/office/drawing/2016/5/12/chartex" xmlns:cx7="http://schemas.microsoft.com/office/drawing/2016/5/13/chartex" xmlns:cx8="http://schemas.microsoft.com/office/drawing/2016/5/14/chartex" xmlns:mc="http://schemas.openxmlformats.org/markup-compatibility/2006" xmlns:aink="http://schemas.microsoft.com/office/drawing/2016/ink" xmlns:am3d="http://schemas.microsoft.com/office/drawing/2017/model3d" xmlns:o="urn:schemas-microsoft-com:office:office" xmlns:r="http://schemas.openxmlformats.org/officeDocument/2006/relationships" xmlns:m="http://schemas.openxmlformats.org/officeDocument/2006/math" xmlns:v="urn:schemas-microsoft-com:vml" xmlns:wp14="http://schemas.microsoft.com/office/word/2010/wordprocessingDrawing" xmlns:wp="http://schemas.openxmlformats.org/drawingml/2006/wordprocessingDrawing" xmlns:w10="urn:schemas-microsoft-com:office:word" xmlns:w="http://schemas.openxmlformats.org/wordprocessingml/2006/main" xmlns:w14="http://schemas.microsoft.com/office/word/2010/wordml" xmlns:w15="http://schemas.microsoft.com/office/word/2012/wordml" xmlns:w16cex="http://schemas.microsoft.com/office/word/2018/wordml/cex" xmlns:w16cid="http://schemas.microsoft.com/office/word/2016/wordml/cid" xmlns:w16="http://schemas.microsoft.com/office/word/2018/wordml" xmlns:w16sdtdh="http://schemas.microsoft.com/office/word/2020/wordml/sdtdatahash" xmlns:w16se="http://schemas.microsoft.com/office/word/2015/wordml/symex" xmlns:wpg="http://schemas.microsoft.com/office/word/2010/wordprocessingGroup" xmlns:wpi="http://schemas.microsoft.com/office/word/2010/wordprocessingInk" xmlns:wne="http://schemas.microsoft.com/office/word/2006/wordml" xmlns:wps="http://schemas.microsoft.com/office/word/2010/wordprocessingShape" mc:Ignorable="w14 w15 w16se w16cid w16 w16cex w16sdtdh wp14">
+<w:ftr xmlns:wpc="http://schemas.microsoft.com/office/word/2010/wordprocessingCanvas" xmlns:cx="http://schemas.microsoft.com/office/drawing/2014/chartex" xmlns:cx1="http://schemas.microsoft.com/office/drawing/2015/9/8/chartex" xmlns:cx2="http://schemas.microsoft.com/office/drawing/2015/10/21/chartex" xmlns:cx3="http://schemas.microsoft.com/office/drawing/2016/5/9/chartex" xmlns:cx4="http://schemas.microsoft.com/office/drawing/2016/5/10/chartex" xmlns:cx5="http://schemas.microsoft.com/office/drawing/2016/5/11/chartex" xmlns:cx6="http://schemas.microsoft.com/office/drawing/2016/5/12/chartex" xmlns:cx7="http://schemas.microsoft.com/office/drawing/2016/5/13/chartex" xmlns:cx8="http://schemas.microsoft.com/office/drawing/2016/5/14/chartex" xmlns:mc="http://schemas.openxmlformats.org/markup-compatibility/2006" xmlns:aink="http://schemas.microsoft.com/office/drawing/2016/ink" xmlns:am3d="http://schemas.microsoft.com/office/drawing/2017/model3d" xmlns:o="urn:schemas-microsoft-com:office:office" xmlns:r="http://schemas.openxmlformats.org/officeDocument/2006/relationships" xmlns:m="http://schemas.openxmlformats.org/officeDocument/2006/math" xmlns:v="urn:schemas-microsoft-com:vml" xmlns:wp14="http://schemas.microsoft.com/office/word/2010/wordprocessingDrawing" xmlns:wp="http://schemas.openxmlformats.org/drawingml/2006/wordprocessingDrawing" xmlns:w10="urn:schemas-microsoft-com:office:word" xmlns:w="http://schemas.openxmlformats.org/wordprocessingml/2006/main" xmlns:w14="http://schemas.microsoft.com/office/word/2010/wordml" xmlns:w15="http://schemas.microsoft.com/office/word/2012/wordml" xmlns:w16cex="http://schemas.microsoft.com/office/word/2018/wordml/cex" xmlns:w16cid="http://schemas.microsoft.com/office/word/2016/wordml/cid" xmlns:w16="http://schemas.microsoft.com/office/word/2018/wordml" xmlns:w16se="http://schemas.microsoft.com/office/word/2015/wordml/symex" xmlns:wpg="http://schemas.microsoft.com/office/word/2010/wordprocessingGroup" xmlns:wpi="http://schemas.microsoft.com/office/word/2010/wordprocessingInk" xmlns:wne="http://schemas.microsoft.com/office/word/2006/wordml" xmlns:wps="http://schemas.microsoft.com/office/word/2010/wordprocessingShape" mc:Ignorable="w14 w15 w16se w16cid w16 w16cex wp14">
   <w:p>
     <w:pPr>
       <w:spacing w:after="0" w:line="240" w:lineRule="auto"/>
@@ -172,7 +1973,7 @@
 </file>
 
 <file path=word/footnotes.xml><?xml version="1.0" encoding="utf-8"?>
-<w:footnotes xmlns:wpc="http://schemas.microsoft.com/office/word/2010/wordprocessingCanvas" xmlns:cx="http://schemas.microsoft.com/office/drawing/2014/chartex" xmlns:cx1="http://schemas.microsoft.com/office/drawing/2015/9/8/chartex" xmlns:cx2="http://schemas.microsoft.com/office/drawing/2015/10/21/chartex" xmlns:cx3="http://schemas.microsoft.com/office/drawing/2016/5/9/chartex" xmlns:cx4="http://schemas.microsoft.com/office/drawing/2016/5/10/chartex" xmlns:cx5="http://schemas.microsoft.com/office/drawing/2016/5/11/chartex" xmlns:cx6="http://schemas.microsoft.com/office/drawing/2016/5/12/chartex" xmlns:cx7="http://schemas.microsoft.com/office/drawing/2016/5/13/chartex" xmlns:cx8="http://schemas.microsoft.com/office/drawing/2016/5/14/chartex" xmlns:mc="http://schemas.openxmlformats.org/markup-compatibility/2006" xmlns:aink="http://schemas.microsoft.com/office/drawing/2016/ink" xmlns:am3d="http://schemas.microsoft.com/office/drawing/2017/model3d" xmlns:o="urn:schemas-microsoft-com:office:office" xmlns:r="http://schemas.openxmlformats.org/officeDocument/2006/relationships" xmlns:m="http://schemas.openxmlformats.org/officeDocument/2006/math" xmlns:v="urn:schemas-microsoft-com:vml" xmlns:wp14="http://schemas.microsoft.com/office/word/2010/wordprocessingDrawing" xmlns:wp="http://schemas.openxmlformats.org/drawingml/2006/wordprocessingDrawing" xmlns:w10="urn:schemas-microsoft-com:office:word" xmlns:w="http://schemas.openxmlformats.org/wordprocessingml/2006/main" xmlns:w14="http://schemas.microsoft.com/office/word/2010/wordml" xmlns:w15="http://schemas.microsoft.com/office/word/2012/wordml" xmlns:w16cex="http://schemas.microsoft.com/office/word/2018/wordml/cex" xmlns:w16cid="http://schemas.microsoft.com/office/word/2016/wordml/cid" xmlns:w16="http://schemas.microsoft.com/office/word/2018/wordml" xmlns:w16sdtdh="http://schemas.microsoft.com/office/word/2020/wordml/sdtdatahash" xmlns:w16se="http://schemas.microsoft.com/office/word/2015/wordml/symex" xmlns:wpg="http://schemas.microsoft.com/office/word/2010/wordprocessingGroup" xmlns:wpi="http://schemas.microsoft.com/office/word/2010/wordprocessingInk" xmlns:wne="http://schemas.microsoft.com/office/word/2006/wordml" xmlns:wps="http://schemas.microsoft.com/office/word/2010/wordprocessingShape" mc:Ignorable="w14 w15 w16se w16cid w16 w16cex w16sdtdh wp14">
+<w:footnotes xmlns:wpc="http://schemas.microsoft.com/office/word/2010/wordprocessingCanvas" xmlns:cx="http://schemas.microsoft.com/office/drawing/2014/chartex" xmlns:cx1="http://schemas.microsoft.com/office/drawing/2015/9/8/chartex" xmlns:cx2="http://schemas.microsoft.com/office/drawing/2015/10/21/chartex" xmlns:cx3="http://schemas.microsoft.com/office/drawing/2016/5/9/chartex" xmlns:cx4="http://schemas.microsoft.com/office/drawing/2016/5/10/chartex" xmlns:cx5="http://schemas.microsoft.com/office/drawing/2016/5/11/chartex" xmlns:cx6="http://schemas.microsoft.com/office/drawing/2016/5/12/chartex" xmlns:cx7="http://schemas.microsoft.com/office/drawing/2016/5/13/chartex" xmlns:cx8="http://schemas.microsoft.com/office/drawing/2016/5/14/chartex" xmlns:mc="http://schemas.openxmlformats.org/markup-compatibility/2006" xmlns:aink="http://schemas.microsoft.com/office/drawing/2016/ink" xmlns:am3d="http://schemas.microsoft.com/office/drawing/2017/model3d" xmlns:o="urn:schemas-microsoft-com:office:office" xmlns:r="http://schemas.openxmlformats.org/officeDocument/2006/relationships" xmlns:m="http://schemas.openxmlformats.org/officeDocument/2006/math" xmlns:v="urn:schemas-microsoft-com:vml" xmlns:wp14="http://schemas.microsoft.com/office/word/2010/wordprocessingDrawing" xmlns:wp="http://schemas.openxmlformats.org/drawingml/2006/wordprocessingDrawing" xmlns:w10="urn:schemas-microsoft-com:office:word" xmlns:w="http://schemas.openxmlformats.org/wordprocessingml/2006/main" xmlns:w14="http://schemas.microsoft.com/office/word/2010/wordml" xmlns:w15="http://schemas.microsoft.com/office/word/2012/wordml" xmlns:w16cex="http://schemas.microsoft.com/office/word/2018/wordml/cex" xmlns:w16cid="http://schemas.microsoft.com/office/word/2016/wordml/cid" xmlns:w16="http://schemas.microsoft.com/office/word/2018/wordml" xmlns:w16se="http://schemas.microsoft.com/office/word/2015/wordml/symex" xmlns:wpg="http://schemas.microsoft.com/office/word/2010/wordprocessingGroup" xmlns:wpi="http://schemas.microsoft.com/office/word/2010/wordprocessingInk" xmlns:wne="http://schemas.microsoft.com/office/word/2006/wordml" xmlns:wps="http://schemas.microsoft.com/office/word/2010/wordprocessingShape" mc:Ignorable="w14 w15 w16se w16cid w16 w16cex wp14">
   <w:footnote w:type="separator" w:id="-1">
     <w:p>
       <w:r>
@@ -193,7 +1994,7 @@
 </file>
 
 <file path=word/header1.xml><?xml version="1.0" encoding="utf-8"?>
-<w:hdr xmlns:wpc="http://schemas.microsoft.com/office/word/2010/wordprocessingCanvas" xmlns:cx="http://schemas.microsoft.com/office/drawing/2014/chartex" xmlns:cx1="http://schemas.microsoft.com/office/drawing/2015/9/8/chartex" xmlns:cx2="http://schemas.microsoft.com/office/drawing/2015/10/21/chartex" xmlns:cx3="http://schemas.microsoft.com/office/drawing/2016/5/9/chartex" xmlns:cx4="http://schemas.microsoft.com/office/drawing/2016/5/10/chartex" xmlns:cx5="http://schemas.microsoft.com/office/drawing/2016/5/11/chartex" xmlns:cx6="http://schemas.microsoft.com/office/drawing/2016/5/12/chartex" xmlns:cx7="http://schemas.microsoft.com/office/drawing/2016/5/13/chartex" xmlns:cx8="http://schemas.microsoft.com/office/drawing/2016/5/14/chartex" xmlns:mc="http://schemas.openxmlformats.org/markup-compatibility/2006" xmlns:aink="http://schemas.microsoft.com/office/drawing/2016/ink" xmlns:am3d="http://schemas.microsoft.com/office/drawing/2017/model3d" xmlns:o="urn:schemas-microsoft-com:office:office" xmlns:r="http://schemas.openxmlformats.org/officeDocument/2006/relationships" xmlns:m="http://schemas.openxmlformats.org/officeDocument/2006/math" xmlns:v="urn:schemas-microsoft-com:vml" xmlns:wp14="http://schemas.microsoft.com/office/word/2010/wordprocessingDrawing" xmlns:wp="http://schemas.openxmlformats.org/drawingml/2006/wordprocessingDrawing" xmlns:w10="urn:schemas-microsoft-com:office:word" xmlns:w="http://schemas.openxmlformats.org/wordprocessingml/2006/main" xmlns:w14="http://schemas.microsoft.com/office/word/2010/wordml" xmlns:w15="http://schemas.microsoft.com/office/word/2012/wordml" xmlns:w16cex="http://schemas.microsoft.com/office/word/2018/wordml/cex" xmlns:w16cid="http://schemas.microsoft.com/office/word/2016/wordml/cid" xmlns:w16="http://schemas.microsoft.com/office/word/2018/wordml" xmlns:w16sdtdh="http://schemas.microsoft.com/office/word/2020/wordml/sdtdatahash" xmlns:w16se="http://schemas.microsoft.com/office/word/2015/wordml/symex" xmlns:wpg="http://schemas.microsoft.com/office/word/2010/wordprocessingGroup" xmlns:wpi="http://schemas.microsoft.com/office/word/2010/wordprocessingInk" xmlns:wne="http://schemas.microsoft.com/office/word/2006/wordml" xmlns:wps="http://schemas.microsoft.com/office/word/2010/wordprocessingShape" mc:Ignorable="w14 w15 w16se w16cid w16 w16cex w16sdtdh wp14">
+<w:hdr xmlns:wpc="http://schemas.microsoft.com/office/word/2010/wordprocessingCanvas" xmlns:cx="http://schemas.microsoft.com/office/drawing/2014/chartex" xmlns:cx1="http://schemas.microsoft.com/office/drawing/2015/9/8/chartex" xmlns:cx2="http://schemas.microsoft.com/office/drawing/2015/10/21/chartex" xmlns:cx3="http://schemas.microsoft.com/office/drawing/2016/5/9/chartex" xmlns:cx4="http://schemas.microsoft.com/office/drawing/2016/5/10/chartex" xmlns:cx5="http://schemas.microsoft.com/office/drawing/2016/5/11/chartex" xmlns:cx6="http://schemas.microsoft.com/office/drawing/2016/5/12/chartex" xmlns:cx7="http://schemas.microsoft.com/office/drawing/2016/5/13/chartex" xmlns:cx8="http://schemas.microsoft.com/office/drawing/2016/5/14/chartex" xmlns:mc="http://schemas.openxmlformats.org/markup-compatibility/2006" xmlns:aink="http://schemas.microsoft.com/office/drawing/2016/ink" xmlns:am3d="http://schemas.microsoft.com/office/drawing/2017/model3d" xmlns:o="urn:schemas-microsoft-com:office:office" xmlns:r="http://schemas.openxmlformats.org/officeDocument/2006/relationships" xmlns:m="http://schemas.openxmlformats.org/officeDocument/2006/math" xmlns:v="urn:schemas-microsoft-com:vml" xmlns:wp14="http://schemas.microsoft.com/office/word/2010/wordprocessingDrawing" xmlns:wp="http://schemas.openxmlformats.org/drawingml/2006/wordprocessingDrawing" xmlns:w10="urn:schemas-microsoft-com:office:word" xmlns:w="http://schemas.openxmlformats.org/wordprocessingml/2006/main" xmlns:w14="http://schemas.microsoft.com/office/word/2010/wordml" xmlns:w15="http://schemas.microsoft.com/office/word/2012/wordml" xmlns:w16cex="http://schemas.microsoft.com/office/word/2018/wordml/cex" xmlns:w16cid="http://schemas.microsoft.com/office/word/2016/wordml/cid" xmlns:w16="http://schemas.microsoft.com/office/word/2018/wordml" xmlns:w16se="http://schemas.microsoft.com/office/word/2015/wordml/symex" xmlns:wpg="http://schemas.microsoft.com/office/word/2010/wordprocessingGroup" xmlns:wpi="http://schemas.microsoft.com/office/word/2010/wordprocessingInk" xmlns:wne="http://schemas.microsoft.com/office/word/2006/wordml" xmlns:wps="http://schemas.microsoft.com/office/word/2010/wordprocessingShape" mc:Ignorable="w14 w15 w16se w16cid w16 w16cex wp14">
   <w:p>
     <w:pPr>
       <w:pStyle w:val="En-tte"/>
@@ -204,7 +2005,7 @@
 </file>
 
 <file path=word/header2.xml><?xml version="1.0" encoding="utf-8"?>
-<w:hdr xmlns:wpc="http://schemas.microsoft.com/office/word/2010/wordprocessingCanvas" xmlns:cx="http://schemas.microsoft.com/office/drawing/2014/chartex" xmlns:cx1="http://schemas.microsoft.com/office/drawing/2015/9/8/chartex" xmlns:cx2="http://schemas.microsoft.com/office/drawing/2015/10/21/chartex" xmlns:cx3="http://schemas.microsoft.com/office/drawing/2016/5/9/chartex" xmlns:cx4="http://schemas.microsoft.com/office/drawing/2016/5/10/chartex" xmlns:cx5="http://schemas.microsoft.com/office/drawing/2016/5/11/chartex" xmlns:cx6="http://schemas.microsoft.com/office/drawing/2016/5/12/chartex" xmlns:cx7="http://schemas.microsoft.com/office/drawing/2016/5/13/chartex" xmlns:cx8="http://schemas.microsoft.com/office/drawing/2016/5/14/chartex" xmlns:mc="http://schemas.openxmlformats.org/markup-compatibility/2006" xmlns:aink="http://schemas.microsoft.com/office/drawing/2016/ink" xmlns:am3d="http://schemas.microsoft.com/office/drawing/2017/model3d" xmlns:o="urn:schemas-microsoft-com:office:office" xmlns:r="http://schemas.openxmlformats.org/officeDocument/2006/relationships" xmlns:m="http://schemas.openxmlformats.org/officeDocument/2006/math" xmlns:v="urn:schemas-microsoft-com:vml" xmlns:wp14="http://schemas.microsoft.com/office/word/2010/wordprocessingDrawing" xmlns:wp="http://schemas.openxmlformats.org/drawingml/2006/wordprocessingDrawing" xmlns:w10="urn:schemas-microsoft-com:office:word" xmlns:w="http://schemas.openxmlformats.org/wordprocessingml/2006/main" xmlns:w14="http://schemas.microsoft.com/office/word/2010/wordml" xmlns:w15="http://schemas.microsoft.com/office/word/2012/wordml" xmlns:w16cex="http://schemas.microsoft.com/office/word/2018/wordml/cex" xmlns:w16cid="http://schemas.microsoft.com/office/word/2016/wordml/cid" xmlns:w16="http://schemas.microsoft.com/office/word/2018/wordml" xmlns:w16sdtdh="http://schemas.microsoft.com/office/word/2020/wordml/sdtdatahash" xmlns:w16se="http://schemas.microsoft.com/office/word/2015/wordml/symex" xmlns:wpg="http://schemas.microsoft.com/office/word/2010/wordprocessingGroup" xmlns:wpi="http://schemas.microsoft.com/office/word/2010/wordprocessingInk" xmlns:wne="http://schemas.microsoft.com/office/word/2006/wordml" xmlns:wps="http://schemas.microsoft.com/office/word/2010/wordprocessingShape" mc:Ignorable="w14 w15 w16se w16cid w16 w16cex w16sdtdh wp14">
+<w:hdr xmlns:wpc="http://schemas.microsoft.com/office/word/2010/wordprocessingCanvas" xmlns:cx="http://schemas.microsoft.com/office/drawing/2014/chartex" xmlns:cx1="http://schemas.microsoft.com/office/drawing/2015/9/8/chartex" xmlns:cx2="http://schemas.microsoft.com/office/drawing/2015/10/21/chartex" xmlns:cx3="http://schemas.microsoft.com/office/drawing/2016/5/9/chartex" xmlns:cx4="http://schemas.microsoft.com/office/drawing/2016/5/10/chartex" xmlns:cx5="http://schemas.microsoft.com/office/drawing/2016/5/11/chartex" xmlns:cx6="http://schemas.microsoft.com/office/drawing/2016/5/12/chartex" xmlns:cx7="http://schemas.microsoft.com/office/drawing/2016/5/13/chartex" xmlns:cx8="http://schemas.microsoft.com/office/drawing/2016/5/14/chartex" xmlns:mc="http://schemas.openxmlformats.org/markup-compatibility/2006" xmlns:aink="http://schemas.microsoft.com/office/drawing/2016/ink" xmlns:am3d="http://schemas.microsoft.com/office/drawing/2017/model3d" xmlns:o="urn:schemas-microsoft-com:office:office" xmlns:r="http://schemas.openxmlformats.org/officeDocument/2006/relationships" xmlns:m="http://schemas.openxmlformats.org/officeDocument/2006/math" xmlns:v="urn:schemas-microsoft-com:vml" xmlns:wp14="http://schemas.microsoft.com/office/word/2010/wordprocessingDrawing" xmlns:wp="http://schemas.openxmlformats.org/drawingml/2006/wordprocessingDrawing" xmlns:w10="urn:schemas-microsoft-com:office:word" xmlns:w="http://schemas.openxmlformats.org/wordprocessingml/2006/main" xmlns:w14="http://schemas.microsoft.com/office/word/2010/wordml" xmlns:w15="http://schemas.microsoft.com/office/word/2012/wordml" xmlns:w16cex="http://schemas.microsoft.com/office/word/2018/wordml/cex" xmlns:w16cid="http://schemas.microsoft.com/office/word/2016/wordml/cid" xmlns:w16="http://schemas.microsoft.com/office/word/2018/wordml" xmlns:w16se="http://schemas.microsoft.com/office/word/2015/wordml/symex" xmlns:wpg="http://schemas.microsoft.com/office/word/2010/wordprocessingGroup" xmlns:wpi="http://schemas.microsoft.com/office/word/2010/wordprocessingInk" xmlns:wne="http://schemas.microsoft.com/office/word/2006/wordml" xmlns:wps="http://schemas.microsoft.com/office/word/2010/wordprocessingShape" mc:Ignorable="w14 w15 w16se w16cid w16 w16cex wp14">
   <w:p>
     <w:pPr>
       <w:pStyle w:val="En-tte"/>
@@ -216,20 +2017,20 @@
       <w:t> </w:t>
     </w:r>
     <w:r>
-      <w:t>6</w:t>
+      <w:t>8</w:t>
     </w:r>
     <w:r>
       <w:t xml:space="preserve"> : </w:t>
     </w:r>
     <w:r>
-      <w:t>Navigation interne</w:t>
+      <w:t>Cycle de vie des contrôleurs</w:t>
     </w:r>
   </w:p>
 </w:hdr>
 </file>
 
 <file path=word/numbering.xml><?xml version="1.0" encoding="utf-8"?>
-<w:numbering xmlns:wpc="http://schemas.microsoft.com/office/word/2010/wordprocessingCanvas" xmlns:cx="http://schemas.microsoft.com/office/drawing/2014/chartex" xmlns:cx1="http://schemas.microsoft.com/office/drawing/2015/9/8/chartex" xmlns:cx2="http://schemas.microsoft.com/office/drawing/2015/10/21/chartex" xmlns:cx3="http://schemas.microsoft.com/office/drawing/2016/5/9/chartex" xmlns:cx4="http://schemas.microsoft.com/office/drawing/2016/5/10/chartex" xmlns:cx5="http://schemas.microsoft.com/office/drawing/2016/5/11/chartex" xmlns:cx6="http://schemas.microsoft.com/office/drawing/2016/5/12/chartex" xmlns:cx7="http://schemas.microsoft.com/office/drawing/2016/5/13/chartex" xmlns:cx8="http://schemas.microsoft.com/office/drawing/2016/5/14/chartex" xmlns:mc="http://schemas.openxmlformats.org/markup-compatibility/2006" xmlns:aink="http://schemas.microsoft.com/office/drawing/2016/ink" xmlns:am3d="http://schemas.microsoft.com/office/drawing/2017/model3d" xmlns:o="urn:schemas-microsoft-com:office:office" xmlns:r="http://schemas.openxmlformats.org/officeDocument/2006/relationships" xmlns:m="http://schemas.openxmlformats.org/officeDocument/2006/math" xmlns:v="urn:schemas-microsoft-com:vml" xmlns:wp14="http://schemas.microsoft.com/office/word/2010/wordprocessingDrawing" xmlns:wp="http://schemas.openxmlformats.org/drawingml/2006/wordprocessingDrawing" xmlns:w10="urn:schemas-microsoft-com:office:word" xmlns:w="http://schemas.openxmlformats.org/wordprocessingml/2006/main" xmlns:w14="http://schemas.microsoft.com/office/word/2010/wordml" xmlns:w15="http://schemas.microsoft.com/office/word/2012/wordml" xmlns:w16cex="http://schemas.microsoft.com/office/word/2018/wordml/cex" xmlns:w16cid="http://schemas.microsoft.com/office/word/2016/wordml/cid" xmlns:w16="http://schemas.microsoft.com/office/word/2018/wordml" xmlns:w16sdtdh="http://schemas.microsoft.com/office/word/2020/wordml/sdtdatahash" xmlns:w16se="http://schemas.microsoft.com/office/word/2015/wordml/symex" xmlns:wpg="http://schemas.microsoft.com/office/word/2010/wordprocessingGroup" xmlns:wpi="http://schemas.microsoft.com/office/word/2010/wordprocessingInk" xmlns:wne="http://schemas.microsoft.com/office/word/2006/wordml" xmlns:wps="http://schemas.microsoft.com/office/word/2010/wordprocessingShape" mc:Ignorable="w14 w15 w16se w16cid w16 w16cex w16sdtdh wp14">
+<w:numbering xmlns:wpc="http://schemas.microsoft.com/office/word/2010/wordprocessingCanvas" xmlns:cx="http://schemas.microsoft.com/office/drawing/2014/chartex" xmlns:cx1="http://schemas.microsoft.com/office/drawing/2015/9/8/chartex" xmlns:cx2="http://schemas.microsoft.com/office/drawing/2015/10/21/chartex" xmlns:cx3="http://schemas.microsoft.com/office/drawing/2016/5/9/chartex" xmlns:cx4="http://schemas.microsoft.com/office/drawing/2016/5/10/chartex" xmlns:cx5="http://schemas.microsoft.com/office/drawing/2016/5/11/chartex" xmlns:cx6="http://schemas.microsoft.com/office/drawing/2016/5/12/chartex" xmlns:cx7="http://schemas.microsoft.com/office/drawing/2016/5/13/chartex" xmlns:cx8="http://schemas.microsoft.com/office/drawing/2016/5/14/chartex" xmlns:mc="http://schemas.openxmlformats.org/markup-compatibility/2006" xmlns:aink="http://schemas.microsoft.com/office/drawing/2016/ink" xmlns:am3d="http://schemas.microsoft.com/office/drawing/2017/model3d" xmlns:o="urn:schemas-microsoft-com:office:office" xmlns:r="http://schemas.openxmlformats.org/officeDocument/2006/relationships" xmlns:m="http://schemas.openxmlformats.org/officeDocument/2006/math" xmlns:v="urn:schemas-microsoft-com:vml" xmlns:wp14="http://schemas.microsoft.com/office/word/2010/wordprocessingDrawing" xmlns:wp="http://schemas.openxmlformats.org/drawingml/2006/wordprocessingDrawing" xmlns:w10="urn:schemas-microsoft-com:office:word" xmlns:w="http://schemas.openxmlformats.org/wordprocessingml/2006/main" xmlns:w14="http://schemas.microsoft.com/office/word/2010/wordml" xmlns:w15="http://schemas.microsoft.com/office/word/2012/wordml" xmlns:w16cex="http://schemas.microsoft.com/office/word/2018/wordml/cex" xmlns:w16cid="http://schemas.microsoft.com/office/word/2016/wordml/cid" xmlns:w16="http://schemas.microsoft.com/office/word/2018/wordml" xmlns:w16se="http://schemas.microsoft.com/office/word/2015/wordml/symex" xmlns:wpg="http://schemas.microsoft.com/office/word/2010/wordprocessingGroup" xmlns:wpi="http://schemas.microsoft.com/office/word/2010/wordprocessingInk" xmlns:wne="http://schemas.microsoft.com/office/word/2006/wordml" xmlns:wps="http://schemas.microsoft.com/office/word/2010/wordprocessingShape" mc:Ignorable="w14 w15 w16se w16cid w16 w16cex wp14">
   <w:abstractNum w:abstractNumId="0" w15:restartNumberingAfterBreak="0">
     <w:nsid w:val="FFFFFF7C"/>
     <w:multiLevelType w:val="singleLevel"/>
@@ -1320,6 +3121,155 @@
     </w:lvl>
   </w:abstractNum>
   <w:abstractNum w:abstractNumId="19" w15:restartNumberingAfterBreak="0">
+    <w:nsid w:val="2F242A58"/>
+    <w:multiLevelType w:val="multilevel"/>
+    <w:tmpl w:val="567655DC"/>
+    <w:lvl w:ilvl="0">
+      <w:start w:val="1"/>
+      <w:numFmt w:val="bullet"/>
+      <w:lvlText w:val=""/>
+      <w:lvlJc w:val="left"/>
+      <w:pPr>
+        <w:tabs>
+          <w:tab w:val="num" w:pos="720"/>
+        </w:tabs>
+        <w:ind w:left="720" w:hanging="360"/>
+      </w:pPr>
+      <w:rPr>
+        <w:rFonts w:ascii="Symbol" w:hAnsi="Symbol" w:hint="default"/>
+        <w:sz w:val="20"/>
+      </w:rPr>
+    </w:lvl>
+    <w:lvl w:ilvl="1" w:tentative="1">
+      <w:start w:val="1"/>
+      <w:numFmt w:val="bullet"/>
+      <w:lvlText w:val=""/>
+      <w:lvlJc w:val="left"/>
+      <w:pPr>
+        <w:tabs>
+          <w:tab w:val="num" w:pos="1440"/>
+        </w:tabs>
+        <w:ind w:left="1440" w:hanging="360"/>
+      </w:pPr>
+      <w:rPr>
+        <w:rFonts w:ascii="Symbol" w:hAnsi="Symbol" w:hint="default"/>
+        <w:sz w:val="20"/>
+      </w:rPr>
+    </w:lvl>
+    <w:lvl w:ilvl="2" w:tentative="1">
+      <w:start w:val="1"/>
+      <w:numFmt w:val="bullet"/>
+      <w:lvlText w:val=""/>
+      <w:lvlJc w:val="left"/>
+      <w:pPr>
+        <w:tabs>
+          <w:tab w:val="num" w:pos="2160"/>
+        </w:tabs>
+        <w:ind w:left="2160" w:hanging="360"/>
+      </w:pPr>
+      <w:rPr>
+        <w:rFonts w:ascii="Symbol" w:hAnsi="Symbol" w:hint="default"/>
+        <w:sz w:val="20"/>
+      </w:rPr>
+    </w:lvl>
+    <w:lvl w:ilvl="3" w:tentative="1">
+      <w:start w:val="1"/>
+      <w:numFmt w:val="bullet"/>
+      <w:lvlText w:val=""/>
+      <w:lvlJc w:val="left"/>
+      <w:pPr>
+        <w:tabs>
+          <w:tab w:val="num" w:pos="2880"/>
+        </w:tabs>
+        <w:ind w:left="2880" w:hanging="360"/>
+      </w:pPr>
+      <w:rPr>
+        <w:rFonts w:ascii="Symbol" w:hAnsi="Symbol" w:hint="default"/>
+        <w:sz w:val="20"/>
+      </w:rPr>
+    </w:lvl>
+    <w:lvl w:ilvl="4" w:tentative="1">
+      <w:start w:val="1"/>
+      <w:numFmt w:val="bullet"/>
+      <w:lvlText w:val=""/>
+      <w:lvlJc w:val="left"/>
+      <w:pPr>
+        <w:tabs>
+          <w:tab w:val="num" w:pos="3600"/>
+        </w:tabs>
+        <w:ind w:left="3600" w:hanging="360"/>
+      </w:pPr>
+      <w:rPr>
+        <w:rFonts w:ascii="Symbol" w:hAnsi="Symbol" w:hint="default"/>
+        <w:sz w:val="20"/>
+      </w:rPr>
+    </w:lvl>
+    <w:lvl w:ilvl="5" w:tentative="1">
+      <w:start w:val="1"/>
+      <w:numFmt w:val="bullet"/>
+      <w:lvlText w:val=""/>
+      <w:lvlJc w:val="left"/>
+      <w:pPr>
+        <w:tabs>
+          <w:tab w:val="num" w:pos="4320"/>
+        </w:tabs>
+        <w:ind w:left="4320" w:hanging="360"/>
+      </w:pPr>
+      <w:rPr>
+        <w:rFonts w:ascii="Symbol" w:hAnsi="Symbol" w:hint="default"/>
+        <w:sz w:val="20"/>
+      </w:rPr>
+    </w:lvl>
+    <w:lvl w:ilvl="6" w:tentative="1">
+      <w:start w:val="1"/>
+      <w:numFmt w:val="bullet"/>
+      <w:lvlText w:val=""/>
+      <w:lvlJc w:val="left"/>
+      <w:pPr>
+        <w:tabs>
+          <w:tab w:val="num" w:pos="5040"/>
+        </w:tabs>
+        <w:ind w:left="5040" w:hanging="360"/>
+      </w:pPr>
+      <w:rPr>
+        <w:rFonts w:ascii="Symbol" w:hAnsi="Symbol" w:hint="default"/>
+        <w:sz w:val="20"/>
+      </w:rPr>
+    </w:lvl>
+    <w:lvl w:ilvl="7" w:tentative="1">
+      <w:start w:val="1"/>
+      <w:numFmt w:val="bullet"/>
+      <w:lvlText w:val=""/>
+      <w:lvlJc w:val="left"/>
+      <w:pPr>
+        <w:tabs>
+          <w:tab w:val="num" w:pos="5760"/>
+        </w:tabs>
+        <w:ind w:left="5760" w:hanging="360"/>
+      </w:pPr>
+      <w:rPr>
+        <w:rFonts w:ascii="Symbol" w:hAnsi="Symbol" w:hint="default"/>
+        <w:sz w:val="20"/>
+      </w:rPr>
+    </w:lvl>
+    <w:lvl w:ilvl="8" w:tentative="1">
+      <w:start w:val="1"/>
+      <w:numFmt w:val="bullet"/>
+      <w:lvlText w:val=""/>
+      <w:lvlJc w:val="left"/>
+      <w:pPr>
+        <w:tabs>
+          <w:tab w:val="num" w:pos="6480"/>
+        </w:tabs>
+        <w:ind w:left="6480" w:hanging="360"/>
+      </w:pPr>
+      <w:rPr>
+        <w:rFonts w:ascii="Symbol" w:hAnsi="Symbol" w:hint="default"/>
+        <w:sz w:val="20"/>
+      </w:rPr>
+    </w:lvl>
+  </w:abstractNum>
+  <w:abstractNum w:abstractNumId="20" w15:restartNumberingAfterBreak="0">
     <w:nsid w:val="2F5D396B"/>
     <w:multiLevelType w:val="multilevel"/>
     <w:tmpl w:val="040C001F"/>
@@ -1433,7 +3383,7 @@
       </w:pPr>
     </w:lvl>
   </w:abstractNum>
-  <w:abstractNum w:abstractNumId="20" w15:restartNumberingAfterBreak="0">
+  <w:abstractNum w:abstractNumId="21" w15:restartNumberingAfterBreak="0">
     <w:nsid w:val="38D61870"/>
     <w:multiLevelType w:val="multilevel"/>
     <w:tmpl w:val="9670DAA4"/>
@@ -1573,7 +3523,156 @@
       </w:rPr>
     </w:lvl>
   </w:abstractNum>
-  <w:abstractNum w:abstractNumId="21" w15:restartNumberingAfterBreak="0">
+  <w:abstractNum w:abstractNumId="22" w15:restartNumberingAfterBreak="0">
+    <w:nsid w:val="39EB2408"/>
+    <w:multiLevelType w:val="multilevel"/>
+    <w:tmpl w:val="E22657AC"/>
+    <w:lvl w:ilvl="0">
+      <w:start w:val="1"/>
+      <w:numFmt w:val="bullet"/>
+      <w:lvlText w:val=""/>
+      <w:lvlJc w:val="left"/>
+      <w:pPr>
+        <w:tabs>
+          <w:tab w:val="num" w:pos="720"/>
+        </w:tabs>
+        <w:ind w:left="720" w:hanging="360"/>
+      </w:pPr>
+      <w:rPr>
+        <w:rFonts w:ascii="Symbol" w:hAnsi="Symbol" w:hint="default"/>
+        <w:sz w:val="20"/>
+      </w:rPr>
+    </w:lvl>
+    <w:lvl w:ilvl="1" w:tentative="1">
+      <w:start w:val="1"/>
+      <w:numFmt w:val="bullet"/>
+      <w:lvlText w:val=""/>
+      <w:lvlJc w:val="left"/>
+      <w:pPr>
+        <w:tabs>
+          <w:tab w:val="num" w:pos="1440"/>
+        </w:tabs>
+        <w:ind w:left="1440" w:hanging="360"/>
+      </w:pPr>
+      <w:rPr>
+        <w:rFonts w:ascii="Symbol" w:hAnsi="Symbol" w:hint="default"/>
+        <w:sz w:val="20"/>
+      </w:rPr>
+    </w:lvl>
+    <w:lvl w:ilvl="2" w:tentative="1">
+      <w:start w:val="1"/>
+      <w:numFmt w:val="bullet"/>
+      <w:lvlText w:val=""/>
+      <w:lvlJc w:val="left"/>
+      <w:pPr>
+        <w:tabs>
+          <w:tab w:val="num" w:pos="2160"/>
+        </w:tabs>
+        <w:ind w:left="2160" w:hanging="360"/>
+      </w:pPr>
+      <w:rPr>
+        <w:rFonts w:ascii="Symbol" w:hAnsi="Symbol" w:hint="default"/>
+        <w:sz w:val="20"/>
+      </w:rPr>
+    </w:lvl>
+    <w:lvl w:ilvl="3" w:tentative="1">
+      <w:start w:val="1"/>
+      <w:numFmt w:val="bullet"/>
+      <w:lvlText w:val=""/>
+      <w:lvlJc w:val="left"/>
+      <w:pPr>
+        <w:tabs>
+          <w:tab w:val="num" w:pos="2880"/>
+        </w:tabs>
+        <w:ind w:left="2880" w:hanging="360"/>
+      </w:pPr>
+      <w:rPr>
+        <w:rFonts w:ascii="Symbol" w:hAnsi="Symbol" w:hint="default"/>
+        <w:sz w:val="20"/>
+      </w:rPr>
+    </w:lvl>
+    <w:lvl w:ilvl="4" w:tentative="1">
+      <w:start w:val="1"/>
+      <w:numFmt w:val="bullet"/>
+      <w:lvlText w:val=""/>
+      <w:lvlJc w:val="left"/>
+      <w:pPr>
+        <w:tabs>
+          <w:tab w:val="num" w:pos="3600"/>
+        </w:tabs>
+        <w:ind w:left="3600" w:hanging="360"/>
+      </w:pPr>
+      <w:rPr>
+        <w:rFonts w:ascii="Symbol" w:hAnsi="Symbol" w:hint="default"/>
+        <w:sz w:val="20"/>
+      </w:rPr>
+    </w:lvl>
+    <w:lvl w:ilvl="5" w:tentative="1">
+      <w:start w:val="1"/>
+      <w:numFmt w:val="bullet"/>
+      <w:lvlText w:val=""/>
+      <w:lvlJc w:val="left"/>
+      <w:pPr>
+        <w:tabs>
+          <w:tab w:val="num" w:pos="4320"/>
+        </w:tabs>
+        <w:ind w:left="4320" w:hanging="360"/>
+      </w:pPr>
+      <w:rPr>
+        <w:rFonts w:ascii="Symbol" w:hAnsi="Symbol" w:hint="default"/>
+        <w:sz w:val="20"/>
+      </w:rPr>
+    </w:lvl>
+    <w:lvl w:ilvl="6" w:tentative="1">
+      <w:start w:val="1"/>
+      <w:numFmt w:val="bullet"/>
+      <w:lvlText w:val=""/>
+      <w:lvlJc w:val="left"/>
+      <w:pPr>
+        <w:tabs>
+          <w:tab w:val="num" w:pos="5040"/>
+        </w:tabs>
+        <w:ind w:left="5040" w:hanging="360"/>
+      </w:pPr>
+      <w:rPr>
+        <w:rFonts w:ascii="Symbol" w:hAnsi="Symbol" w:hint="default"/>
+        <w:sz w:val="20"/>
+      </w:rPr>
+    </w:lvl>
+    <w:lvl w:ilvl="7" w:tentative="1">
+      <w:start w:val="1"/>
+      <w:numFmt w:val="bullet"/>
+      <w:lvlText w:val=""/>
+      <w:lvlJc w:val="left"/>
+      <w:pPr>
+        <w:tabs>
+          <w:tab w:val="num" w:pos="5760"/>
+        </w:tabs>
+        <w:ind w:left="5760" w:hanging="360"/>
+      </w:pPr>
+      <w:rPr>
+        <w:rFonts w:ascii="Symbol" w:hAnsi="Symbol" w:hint="default"/>
+        <w:sz w:val="20"/>
+      </w:rPr>
+    </w:lvl>
+    <w:lvl w:ilvl="8" w:tentative="1">
+      <w:start w:val="1"/>
+      <w:numFmt w:val="bullet"/>
+      <w:lvlText w:val=""/>
+      <w:lvlJc w:val="left"/>
+      <w:pPr>
+        <w:tabs>
+          <w:tab w:val="num" w:pos="6480"/>
+        </w:tabs>
+        <w:ind w:left="6480" w:hanging="360"/>
+      </w:pPr>
+      <w:rPr>
+        <w:rFonts w:ascii="Symbol" w:hAnsi="Symbol" w:hint="default"/>
+        <w:sz w:val="20"/>
+      </w:rPr>
+    </w:lvl>
+  </w:abstractNum>
+  <w:abstractNum w:abstractNumId="23" w15:restartNumberingAfterBreak="0">
     <w:nsid w:val="45632D06"/>
     <w:multiLevelType w:val="hybridMultilevel"/>
     <w:tmpl w:val="3244CE9E"/>
@@ -1662,7 +3761,7 @@
       </w:pPr>
     </w:lvl>
   </w:abstractNum>
-  <w:abstractNum w:abstractNumId="22" w15:restartNumberingAfterBreak="0">
+  <w:abstractNum w:abstractNumId="24" w15:restartNumberingAfterBreak="0">
     <w:nsid w:val="48A771A5"/>
     <w:multiLevelType w:val="multilevel"/>
     <w:tmpl w:val="10085FAC"/>
@@ -1803,7 +3902,7 @@
       </w:rPr>
     </w:lvl>
   </w:abstractNum>
-  <w:abstractNum w:abstractNumId="23" w15:restartNumberingAfterBreak="0">
+  <w:abstractNum w:abstractNumId="25" w15:restartNumberingAfterBreak="0">
     <w:nsid w:val="4D8F2549"/>
     <w:multiLevelType w:val="hybridMultilevel"/>
     <w:tmpl w:val="BAE0D7D0"/>
@@ -1892,7 +3991,7 @@
       </w:pPr>
     </w:lvl>
   </w:abstractNum>
-  <w:abstractNum w:abstractNumId="24" w15:restartNumberingAfterBreak="0">
+  <w:abstractNum w:abstractNumId="26" w15:restartNumberingAfterBreak="0">
     <w:nsid w:val="4E141B1D"/>
     <w:multiLevelType w:val="multilevel"/>
     <w:tmpl w:val="C0121E42"/>
@@ -2033,7 +4132,7 @@
       </w:rPr>
     </w:lvl>
   </w:abstractNum>
-  <w:abstractNum w:abstractNumId="25" w15:restartNumberingAfterBreak="0">
+  <w:abstractNum w:abstractNumId="27" w15:restartNumberingAfterBreak="0">
     <w:nsid w:val="61111446"/>
     <w:multiLevelType w:val="singleLevel"/>
     <w:tmpl w:val="148A433A"/>
@@ -2054,70 +4153,70 @@
       </w:rPr>
     </w:lvl>
   </w:abstractNum>
-  <w:num w:numId="1" w16cid:durableId="1349678337">
+  <w:num w:numId="1">
+    <w:abstractNumId w:val="27"/>
+  </w:num>
+  <w:num w:numId="2">
+    <w:abstractNumId w:val="12"/>
+  </w:num>
+  <w:num w:numId="3">
+    <w:abstractNumId w:val="14"/>
+  </w:num>
+  <w:num w:numId="4">
+    <w:abstractNumId w:val="21"/>
+  </w:num>
+  <w:num w:numId="5">
+    <w:abstractNumId w:val="15"/>
+  </w:num>
+  <w:num w:numId="6">
+    <w:abstractNumId w:val="20"/>
+  </w:num>
+  <w:num w:numId="7">
+    <w:abstractNumId w:val="13"/>
+  </w:num>
+  <w:num w:numId="8">
+    <w:abstractNumId w:val="16"/>
+  </w:num>
+  <w:num w:numId="9">
+    <w:abstractNumId w:val="8"/>
+  </w:num>
+  <w:num w:numId="10">
+    <w:abstractNumId w:val="3"/>
+  </w:num>
+  <w:num w:numId="11">
+    <w:abstractNumId w:val="2"/>
+  </w:num>
+  <w:num w:numId="12">
+    <w:abstractNumId w:val="1"/>
+  </w:num>
+  <w:num w:numId="13">
+    <w:abstractNumId w:val="0"/>
+  </w:num>
+  <w:num w:numId="14">
+    <w:abstractNumId w:val="9"/>
+  </w:num>
+  <w:num w:numId="15">
+    <w:abstractNumId w:val="7"/>
+  </w:num>
+  <w:num w:numId="16">
+    <w:abstractNumId w:val="6"/>
+  </w:num>
+  <w:num w:numId="17">
+    <w:abstractNumId w:val="5"/>
+  </w:num>
+  <w:num w:numId="18">
+    <w:abstractNumId w:val="4"/>
+  </w:num>
+  <w:num w:numId="19">
     <w:abstractNumId w:val="25"/>
   </w:num>
-  <w:num w:numId="2" w16cid:durableId="1680498754">
-    <w:abstractNumId w:val="12"/>
+  <w:num w:numId="20">
+    <w:abstractNumId w:val="17"/>
   </w:num>
-  <w:num w:numId="3" w16cid:durableId="2085688297">
-    <w:abstractNumId w:val="14"/>
-  </w:num>
-  <w:num w:numId="4" w16cid:durableId="496266647">
-    <w:abstractNumId w:val="20"/>
-  </w:num>
-  <w:num w:numId="5" w16cid:durableId="42608864">
-    <w:abstractNumId w:val="15"/>
-  </w:num>
-  <w:num w:numId="6" w16cid:durableId="1337079984">
-    <w:abstractNumId w:val="19"/>
-  </w:num>
-  <w:num w:numId="7" w16cid:durableId="630597803">
-    <w:abstractNumId w:val="13"/>
-  </w:num>
-  <w:num w:numId="8" w16cid:durableId="1413509613">
-    <w:abstractNumId w:val="16"/>
-  </w:num>
-  <w:num w:numId="9" w16cid:durableId="1968006874">
-    <w:abstractNumId w:val="8"/>
-  </w:num>
-  <w:num w:numId="10" w16cid:durableId="1907648679">
-    <w:abstractNumId w:val="3"/>
-  </w:num>
-  <w:num w:numId="11" w16cid:durableId="1712850062">
-    <w:abstractNumId w:val="2"/>
-  </w:num>
-  <w:num w:numId="12" w16cid:durableId="1972783455">
-    <w:abstractNumId w:val="1"/>
-  </w:num>
-  <w:num w:numId="13" w16cid:durableId="1383750833">
-    <w:abstractNumId w:val="0"/>
-  </w:num>
-  <w:num w:numId="14" w16cid:durableId="61216704">
-    <w:abstractNumId w:val="9"/>
-  </w:num>
-  <w:num w:numId="15" w16cid:durableId="1359239559">
-    <w:abstractNumId w:val="7"/>
-  </w:num>
-  <w:num w:numId="16" w16cid:durableId="2048984749">
-    <w:abstractNumId w:val="6"/>
-  </w:num>
-  <w:num w:numId="17" w16cid:durableId="1209491803">
-    <w:abstractNumId w:val="5"/>
-  </w:num>
-  <w:num w:numId="18" w16cid:durableId="2055695641">
-    <w:abstractNumId w:val="4"/>
-  </w:num>
-  <w:num w:numId="19" w16cid:durableId="2096434568">
+  <w:num w:numId="21">
     <w:abstractNumId w:val="23"/>
   </w:num>
-  <w:num w:numId="20" w16cid:durableId="635138365">
-    <w:abstractNumId w:val="17"/>
-  </w:num>
-  <w:num w:numId="21" w16cid:durableId="171725828">
-    <w:abstractNumId w:val="21"/>
-  </w:num>
-  <w:num w:numId="22" w16cid:durableId="457530175">
+  <w:num w:numId="22">
     <w:abstractNumId w:val="10"/>
     <w:lvlOverride w:ilvl="0">
       <w:lvl w:ilvl="0">
@@ -2142,24 +4241,30 @@
       </w:lvl>
     </w:lvlOverride>
   </w:num>
-  <w:num w:numId="23" w16cid:durableId="1284382042">
+  <w:num w:numId="23">
     <w:abstractNumId w:val="11"/>
   </w:num>
-  <w:num w:numId="24" w16cid:durableId="411900163">
+  <w:num w:numId="24">
+    <w:abstractNumId w:val="24"/>
+  </w:num>
+  <w:num w:numId="25">
+    <w:abstractNumId w:val="26"/>
+  </w:num>
+  <w:num w:numId="26">
+    <w:abstractNumId w:val="18"/>
+  </w:num>
+  <w:num w:numId="27">
     <w:abstractNumId w:val="22"/>
   </w:num>
-  <w:num w:numId="25" w16cid:durableId="1222524237">
-    <w:abstractNumId w:val="24"/>
-  </w:num>
-  <w:num w:numId="26" w16cid:durableId="602612862">
-    <w:abstractNumId w:val="18"/>
+  <w:num w:numId="28">
+    <w:abstractNumId w:val="19"/>
   </w:num>
   <w:numIdMacAtCleanup w:val="18"/>
 </w:numbering>
 </file>
 
 <file path=word/styles.xml><?xml version="1.0" encoding="utf-8"?>
-<w:styles xmlns:mc="http://schemas.openxmlformats.org/markup-compatibility/2006" xmlns:r="http://schemas.openxmlformats.org/officeDocument/2006/relationships" xmlns:w="http://schemas.openxmlformats.org/wordprocessingml/2006/main" xmlns:w14="http://schemas.microsoft.com/office/word/2010/wordml" xmlns:w15="http://schemas.microsoft.com/office/word/2012/wordml" xmlns:w16cex="http://schemas.microsoft.com/office/word/2018/wordml/cex" xmlns:w16cid="http://schemas.microsoft.com/office/word/2016/wordml/cid" xmlns:w16="http://schemas.microsoft.com/office/word/2018/wordml" xmlns:w16sdtdh="http://schemas.microsoft.com/office/word/2020/wordml/sdtdatahash" xmlns:w16se="http://schemas.microsoft.com/office/word/2015/wordml/symex" mc:Ignorable="w14 w15 w16se w16cid w16 w16cex w16sdtdh">
+<w:styles xmlns:mc="http://schemas.openxmlformats.org/markup-compatibility/2006" xmlns:r="http://schemas.openxmlformats.org/officeDocument/2006/relationships" xmlns:w="http://schemas.openxmlformats.org/wordprocessingml/2006/main" xmlns:w14="http://schemas.microsoft.com/office/word/2010/wordml" xmlns:w15="http://schemas.microsoft.com/office/word/2012/wordml" xmlns:w16cex="http://schemas.microsoft.com/office/word/2018/wordml/cex" xmlns:w16cid="http://schemas.microsoft.com/office/word/2016/wordml/cid" xmlns:w16="http://schemas.microsoft.com/office/word/2018/wordml" xmlns:w16se="http://schemas.microsoft.com/office/word/2015/wordml/symex" mc:Ignorable="w14 w15 w16se w16cid w16 w16cex">
   <w:docDefaults>
     <w:rPrDefault>
       <w:rPr>
@@ -7449,10 +9554,6 @@
 </file>
 
 <file path=customXml/item1.xml><?xml version="1.0" encoding="utf-8"?>
-<b:Sources xmlns:b="http://schemas.openxmlformats.org/officeDocument/2006/bibliography" xmlns="http://schemas.openxmlformats.org/officeDocument/2006/bibliography" SelectedStyle="\APA.XSL" StyleName="APA"/>
-</file>
-
-<file path=customXml/item2.xml><?xml version="1.0" encoding="utf-8"?>
 <?mso-contentType ?>
 <FormTemplates xmlns="http://schemas.microsoft.com/sharepoint/v3/contenttype/forms">
   <Display>DocumentLibraryForm</Display>
@@ -7461,13 +9562,11 @@
 </FormTemplates>
 </file>
 
-<file path=customXml/item3.xml><?xml version="1.0" encoding="utf-8"?>
-<p:properties xmlns:p="http://schemas.microsoft.com/office/2006/metadata/properties" xmlns:xsi="http://www.w3.org/2001/XMLSchema-instance" xmlns:pc="http://schemas.microsoft.com/office/infopath/2007/PartnerControls">
-  <documentManagement/>
-</p:properties>
+<file path=customXml/item2.xml><?xml version="1.0" encoding="utf-8"?>
+<b:Sources xmlns:b="http://schemas.openxmlformats.org/officeDocument/2006/bibliography" xmlns="http://schemas.openxmlformats.org/officeDocument/2006/bibliography" SelectedStyle="\APA.XSL" StyleName="APA"/>
 </file>
 
-<file path=customXml/item4.xml><?xml version="1.0" encoding="utf-8"?>
+<file path=customXml/item3.xml><?xml version="1.0" encoding="utf-8"?>
 <ct:contentTypeSchema xmlns:ct="http://schemas.microsoft.com/office/2006/metadata/contentType" xmlns:ma="http://schemas.microsoft.com/office/2006/metadata/properties/metaAttributes" ct:_="" ma:_="" ma:contentTypeName="Document" ma:contentTypeID="0x010100043598E02F31D1479DB5040D7C7046BD" ma:contentTypeVersion="8" ma:contentTypeDescription="Crée un document." ma:contentTypeScope="" ma:versionID="128ee2b7e42aa79a000c99d67b322d4d">
   <xsd:schema xmlns:xsd="http://www.w3.org/2001/XMLSchema" xmlns:xs="http://www.w3.org/2001/XMLSchema" xmlns:p="http://schemas.microsoft.com/office/2006/metadata/properties" xmlns:ns2="e69f3429-5dab-4e30-b6fc-6f1fb6bf7d4c" targetNamespace="http://schemas.microsoft.com/office/2006/metadata/properties" ma:root="true" ma:fieldsID="7836065c6a44af92932d37190ee549fb" ns2:_="">
     <xsd:import namespace="e69f3429-5dab-4e30-b6fc-6f1fb6bf7d4c"/>
@@ -7637,7 +9736,21 @@
 </ct:contentTypeSchema>
 </file>
 
+<file path=customXml/item4.xml><?xml version="1.0" encoding="utf-8"?>
+<p:properties xmlns:p="http://schemas.microsoft.com/office/2006/metadata/properties" xmlns:xsi="http://www.w3.org/2001/XMLSchema-instance" xmlns:pc="http://schemas.microsoft.com/office/infopath/2007/PartnerControls">
+  <documentManagement/>
+</p:properties>
+</file>
+
 <file path=customXml/itemProps1.xml><?xml version="1.0" encoding="utf-8"?>
+<ds:datastoreItem xmlns:ds="http://schemas.openxmlformats.org/officeDocument/2006/customXml" ds:itemID="{42147BD2-FB94-4B5A-8697-6D227E5169FD}">
+  <ds:schemaRefs>
+    <ds:schemaRef ds:uri="http://schemas.microsoft.com/sharepoint/v3/contenttype/forms"/>
+  </ds:schemaRefs>
+</ds:datastoreItem>
+</file>
+
+<file path=customXml/itemProps2.xml><?xml version="1.0" encoding="utf-8"?>
 <ds:datastoreItem xmlns:ds="http://schemas.openxmlformats.org/officeDocument/2006/customXml" ds:itemID="{63624CFE-ABEF-4BE0-8B4A-99CD131F03FA}">
   <ds:schemaRefs>
     <ds:schemaRef ds:uri="http://schemas.openxmlformats.org/officeDocument/2006/bibliography"/>
@@ -7645,24 +9758,7 @@
 </ds:datastoreItem>
 </file>
 
-<file path=customXml/itemProps2.xml><?xml version="1.0" encoding="utf-8"?>
-<ds:datastoreItem xmlns:ds="http://schemas.openxmlformats.org/officeDocument/2006/customXml" ds:itemID="{42147BD2-FB94-4B5A-8697-6D227E5169FD}">
-  <ds:schemaRefs>
-    <ds:schemaRef ds:uri="http://schemas.microsoft.com/sharepoint/v3/contenttype/forms"/>
-  </ds:schemaRefs>
-</ds:datastoreItem>
-</file>
-
 <file path=customXml/itemProps3.xml><?xml version="1.0" encoding="utf-8"?>
-<ds:datastoreItem xmlns:ds="http://schemas.openxmlformats.org/officeDocument/2006/customXml" ds:itemID="{1646CF6B-6E78-4866-938E-011E670CDE3A}">
-  <ds:schemaRefs>
-    <ds:schemaRef ds:uri="http://schemas.microsoft.com/office/2006/metadata/properties"/>
-    <ds:schemaRef ds:uri="http://schemas.microsoft.com/office/infopath/2007/PartnerControls"/>
-  </ds:schemaRefs>
-</ds:datastoreItem>
-</file>
-
-<file path=customXml/itemProps4.xml><?xml version="1.0" encoding="utf-8"?>
 <ds:datastoreItem xmlns:ds="http://schemas.openxmlformats.org/officeDocument/2006/customXml" ds:itemID="{64BC12E5-750C-4B2A-9FFC-D984E91315A0}">
   <ds:schemaRefs>
     <ds:schemaRef ds:uri="http://schemas.microsoft.com/office/2006/metadata/contentType"/>
@@ -7678,4 +9774,13 @@
     <ds:schemaRef ds:uri="http://schemas.microsoft.com/internal/obd"/>
   </ds:schemaRefs>
 </ds:datastoreItem>
+</file>
+
+<file path=customXml/itemProps4.xml><?xml version="1.0" encoding="utf-8"?>
+<ds:datastoreItem xmlns:ds="http://schemas.openxmlformats.org/officeDocument/2006/customXml" ds:itemID="{1646CF6B-6E78-4866-938E-011E670CDE3A}">
+  <ds:schemaRefs>
+    <ds:schemaRef ds:uri="http://schemas.microsoft.com/office/2006/metadata/properties"/>
+    <ds:schemaRef ds:uri="http://schemas.microsoft.com/office/infopath/2007/PartnerControls"/>
+  </ds:schemaRefs>
+</ds:datastoreItem>
 </file>
</xml_diff>